<commit_message>
Update prototype màn hình đăng nhập
</commit_message>
<xml_diff>
--- a/02_Analysis/Template#1-PhanTich.docx
+++ b/02_Analysis/Template#1-PhanTich.docx
@@ -134,7 +134,7 @@
           </mc:Choice>
           <mc:Fallback>
             <w:pict>
-              <v:rect w14:anchorId="68A9776A" id="Hình chữ nhật 10" o:spid="_x0000_s1026" style="position:absolute;left:0;text-align:left;margin-left:-32.25pt;margin-top:15.05pt;width:536.1pt;height:125.85pt;z-index:251655168;visibility:visible;mso-wrap-style:square;mso-width-percent:0;mso-height-percent:0;mso-wrap-distance-left:9pt;mso-wrap-distance-top:0;mso-wrap-distance-right:9pt;mso-wrap-distance-bottom:0;mso-position-horizontal:absolute;mso-position-horizontal-relative:text;mso-position-vertical:absolute;mso-position-vertical-relative:text;mso-width-percent:0;mso-height-percent:0;mso-width-relative:margin;mso-height-relative:margin;v-text-anchor:middle" o:gfxdata="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" fillcolor="#4f81bd [3204]" stroked="f" strokeweight="2pt">
+              <v:rect w14:anchorId="68A9776A" id="Hình chữ nhật 10" o:spid="_x0000_s1026" style="position:absolute;left:0;text-align:left;margin-left:-32.25pt;margin-top:15.05pt;width:536.1pt;height:125.85pt;z-index:251655168;visibility:visible;mso-wrap-style:square;mso-width-percent:0;mso-height-percent:0;mso-wrap-distance-left:9pt;mso-wrap-distance-top:0;mso-wrap-distance-right:9pt;mso-wrap-distance-bottom:0;mso-position-horizontal:absolute;mso-position-horizontal-relative:text;mso-position-vertical:absolute;mso-position-vertical-relative:text;mso-width-percent:0;mso-height-percent:0;mso-width-relative:margin;mso-height-relative:margin;v-text-anchor:middle" o:gfxdata="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" fillcolor="#4f81bd [3204]" stroked="f" strokeweight="2pt">
                 <v:textbox inset="1.90567mm,.95283mm,1.90567mm,.95283mm">
                   <w:txbxContent>
                     <w:p>
@@ -341,7 +341,7 @@
                 <v:stroke joinstyle="miter"/>
                 <v:path gradientshapeok="t" o:connecttype="rect"/>
               </v:shapetype>
-              <v:shape id="Hộp Văn bản 8" o:spid="_x0000_s1027" type="#_x0000_t202" style="position:absolute;left:0;text-align:left;margin-left:27pt;margin-top:567.4pt;width:227.8pt;height:82.8pt;z-index:251657216;visibility:visible;mso-wrap-style:square;mso-width-percent:0;mso-height-percent:0;mso-wrap-distance-left:9pt;mso-wrap-distance-top:0;mso-wrap-distance-right:9pt;mso-wrap-distance-bottom:0;mso-position-horizontal:absolute;mso-position-horizontal-relative:text;mso-position-vertical:absolute;mso-position-vertical-relative:text;mso-width-percent:0;mso-height-percent:0;mso-width-relative:margin;mso-height-relative:margin;v-text-anchor:top" o:gfxdata="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" stroked="f">
+              <v:shape id="Hộp Văn bản 8" o:spid="_x0000_s1027" type="#_x0000_t202" style="position:absolute;left:0;text-align:left;margin-left:27pt;margin-top:567.4pt;width:227.8pt;height:82.8pt;z-index:251657216;visibility:visible;mso-wrap-style:square;mso-width-percent:0;mso-height-percent:0;mso-wrap-distance-left:9pt;mso-wrap-distance-top:0;mso-wrap-distance-right:9pt;mso-wrap-distance-bottom:0;mso-position-horizontal:absolute;mso-position-horizontal-relative:text;mso-position-vertical:absolute;mso-position-vertical-relative:text;mso-width-percent:0;mso-height-percent:0;mso-width-relative:margin;mso-height-relative:margin;v-text-anchor:top" o:gfxdata="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" stroked="f">
                 <v:textbox>
                   <w:txbxContent>
                     <w:p>
@@ -474,7 +474,7 @@
           </mc:Choice>
           <mc:Fallback>
             <w:pict>
-              <v:shape w14:anchorId="427485DD" id="Hộp Văn bản 307" o:spid="_x0000_s1028" type="#_x0000_t202" style="position:absolute;left:0;text-align:left;margin-left:236.95pt;margin-top:176.65pt;width:260.85pt;height:74.8pt;z-index:251658240;visibility:visible;mso-wrap-style:square;mso-width-percent:0;mso-height-percent:200;mso-wrap-distance-left:9pt;mso-wrap-distance-top:0;mso-wrap-distance-right:9pt;mso-wrap-distance-bottom:0;mso-position-horizontal:absolute;mso-position-horizontal-relative:text;mso-position-vertical:absolute;mso-position-vertical-relative:text;mso-width-percent:0;mso-height-percent:200;mso-width-relative:margin;mso-height-relative:margin;v-text-anchor:top" o:gfxdata="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" stroked="f">
+              <v:shape w14:anchorId="427485DD" id="Hộp Văn bản 307" o:spid="_x0000_s1028" type="#_x0000_t202" style="position:absolute;left:0;text-align:left;margin-left:236.95pt;margin-top:176.65pt;width:260.85pt;height:74.8pt;z-index:251658240;visibility:visible;mso-wrap-style:square;mso-width-percent:0;mso-height-percent:200;mso-wrap-distance-left:9pt;mso-wrap-distance-top:0;mso-wrap-distance-right:9pt;mso-wrap-distance-bottom:0;mso-position-horizontal:absolute;mso-position-horizontal-relative:text;mso-position-vertical:absolute;mso-position-vertical-relative:text;mso-width-percent:0;mso-height-percent:200;mso-width-relative:margin;mso-height-relative:margin;v-text-anchor:top" o:gfxdata="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" stroked="f">
                 <v:textbox style="mso-fit-shape-to-text:t">
                   <w:txbxContent>
                     <w:p>
@@ -684,7 +684,7 @@
     </w:p>
     <w:p>
       <w:pPr>
-        <w:pStyle w:val="Mucluc1"/>
+        <w:pStyle w:val="TOC1"/>
         <w:rPr>
           <w:rFonts w:asciiTheme="minorHAnsi" w:eastAsiaTheme="minorEastAsia" w:hAnsiTheme="minorHAnsi"/>
           <w:b w:val="0"/>
@@ -704,7 +704,7 @@
       <w:hyperlink r:id="rId8" w:anchor="_Toc383891031" w:history="1">
         <w:r>
           <w:rPr>
-            <w:rStyle w:val="Siuktni"/>
+            <w:rStyle w:val="Hyperlink"/>
             <w:rFonts w:cs="Segoe UI"/>
             <w:noProof/>
           </w:rPr>
@@ -712,7 +712,7 @@
         </w:r>
         <w:r>
           <w:rPr>
-            <w:rStyle w:val="Siuktni"/>
+            <w:rStyle w:val="Hyperlink"/>
             <w:noProof/>
             <w:webHidden/>
           </w:rPr>
@@ -720,7 +720,7 @@
         </w:r>
         <w:r>
           <w:rPr>
-            <w:rStyle w:val="Siuktni"/>
+            <w:rStyle w:val="Hyperlink"/>
             <w:noProof/>
             <w:webHidden/>
           </w:rPr>
@@ -728,7 +728,7 @@
         </w:r>
         <w:r>
           <w:rPr>
-            <w:rStyle w:val="Siuktni"/>
+            <w:rStyle w:val="Hyperlink"/>
             <w:noProof/>
             <w:webHidden/>
           </w:rPr>
@@ -736,14 +736,14 @@
         </w:r>
         <w:r>
           <w:rPr>
-            <w:rStyle w:val="Siuktni"/>
+            <w:rStyle w:val="Hyperlink"/>
             <w:noProof/>
             <w:webHidden/>
           </w:rPr>
         </w:r>
         <w:r>
           <w:rPr>
-            <w:rStyle w:val="Siuktni"/>
+            <w:rStyle w:val="Hyperlink"/>
             <w:noProof/>
             <w:webHidden/>
           </w:rPr>
@@ -751,7 +751,7 @@
         </w:r>
         <w:r>
           <w:rPr>
-            <w:rStyle w:val="Siuktni"/>
+            <w:rStyle w:val="Hyperlink"/>
             <w:noProof/>
             <w:webHidden/>
           </w:rPr>
@@ -759,7 +759,7 @@
         </w:r>
         <w:r>
           <w:rPr>
-            <w:rStyle w:val="Siuktni"/>
+            <w:rStyle w:val="Hyperlink"/>
             <w:noProof/>
             <w:webHidden/>
           </w:rPr>
@@ -769,7 +769,7 @@
     </w:p>
     <w:p>
       <w:pPr>
-        <w:pStyle w:val="Mucluc1"/>
+        <w:pStyle w:val="TOC1"/>
         <w:tabs>
           <w:tab w:val="left" w:pos="432"/>
         </w:tabs>
@@ -783,7 +783,7 @@
       <w:hyperlink r:id="rId9" w:anchor="_Toc383891032" w:history="1">
         <w:r>
           <w:rPr>
-            <w:rStyle w:val="Siuktni"/>
+            <w:rStyle w:val="Hyperlink"/>
             <w:rFonts w:cs="Segoe UI"/>
             <w:noProof/>
           </w:rPr>
@@ -791,7 +791,7 @@
         </w:r>
         <w:r>
           <w:rPr>
-            <w:rStyle w:val="Siuktni"/>
+            <w:rStyle w:val="Hyperlink"/>
             <w:rFonts w:asciiTheme="minorHAnsi" w:eastAsiaTheme="minorEastAsia" w:hAnsiTheme="minorHAnsi"/>
             <w:b w:val="0"/>
             <w:noProof/>
@@ -801,14 +801,14 @@
         </w:r>
         <w:r>
           <w:rPr>
-            <w:rStyle w:val="Siuktni"/>
+            <w:rStyle w:val="Hyperlink"/>
             <w:noProof/>
           </w:rPr>
           <w:t>Thông tin nhóm</w:t>
         </w:r>
         <w:r>
           <w:rPr>
-            <w:rStyle w:val="Siuktni"/>
+            <w:rStyle w:val="Hyperlink"/>
             <w:noProof/>
             <w:webHidden/>
           </w:rPr>
@@ -816,7 +816,7 @@
         </w:r>
         <w:r>
           <w:rPr>
-            <w:rStyle w:val="Siuktni"/>
+            <w:rStyle w:val="Hyperlink"/>
             <w:noProof/>
             <w:webHidden/>
           </w:rPr>
@@ -824,7 +824,7 @@
         </w:r>
         <w:r>
           <w:rPr>
-            <w:rStyle w:val="Siuktni"/>
+            <w:rStyle w:val="Hyperlink"/>
             <w:noProof/>
             <w:webHidden/>
           </w:rPr>
@@ -832,14 +832,14 @@
         </w:r>
         <w:r>
           <w:rPr>
-            <w:rStyle w:val="Siuktni"/>
+            <w:rStyle w:val="Hyperlink"/>
             <w:noProof/>
             <w:webHidden/>
           </w:rPr>
         </w:r>
         <w:r>
           <w:rPr>
-            <w:rStyle w:val="Siuktni"/>
+            <w:rStyle w:val="Hyperlink"/>
             <w:noProof/>
             <w:webHidden/>
           </w:rPr>
@@ -847,7 +847,7 @@
         </w:r>
         <w:r>
           <w:rPr>
-            <w:rStyle w:val="Siuktni"/>
+            <w:rStyle w:val="Hyperlink"/>
             <w:noProof/>
             <w:webHidden/>
           </w:rPr>
@@ -855,7 +855,7 @@
         </w:r>
         <w:r>
           <w:rPr>
-            <w:rStyle w:val="Siuktni"/>
+            <w:rStyle w:val="Hyperlink"/>
             <w:noProof/>
             <w:webHidden/>
           </w:rPr>
@@ -865,7 +865,7 @@
     </w:p>
     <w:p>
       <w:pPr>
-        <w:pStyle w:val="Mucluc1"/>
+        <w:pStyle w:val="TOC1"/>
         <w:tabs>
           <w:tab w:val="left" w:pos="432"/>
         </w:tabs>
@@ -879,7 +879,7 @@
       <w:hyperlink r:id="rId10" w:anchor="_Toc383891033" w:history="1">
         <w:r>
           <w:rPr>
-            <w:rStyle w:val="Siuktni"/>
+            <w:rStyle w:val="Hyperlink"/>
             <w:rFonts w:cs="Segoe UI"/>
             <w:noProof/>
           </w:rPr>
@@ -887,7 +887,7 @@
         </w:r>
         <w:r>
           <w:rPr>
-            <w:rStyle w:val="Siuktni"/>
+            <w:rStyle w:val="Hyperlink"/>
             <w:rFonts w:asciiTheme="minorHAnsi" w:eastAsiaTheme="minorEastAsia" w:hAnsiTheme="minorHAnsi"/>
             <w:b w:val="0"/>
             <w:noProof/>
@@ -897,7 +897,7 @@
         </w:r>
         <w:r>
           <w:rPr>
-            <w:rStyle w:val="Siuktni"/>
+            <w:rStyle w:val="Hyperlink"/>
             <w:rFonts w:cs="Segoe UI"/>
             <w:noProof/>
           </w:rPr>
@@ -905,7 +905,7 @@
         </w:r>
         <w:r>
           <w:rPr>
-            <w:rStyle w:val="Siuktni"/>
+            <w:rStyle w:val="Hyperlink"/>
             <w:noProof/>
             <w:webHidden/>
           </w:rPr>
@@ -913,7 +913,7 @@
         </w:r>
         <w:r>
           <w:rPr>
-            <w:rStyle w:val="Siuktni"/>
+            <w:rStyle w:val="Hyperlink"/>
             <w:noProof/>
             <w:webHidden/>
           </w:rPr>
@@ -921,7 +921,7 @@
         </w:r>
         <w:r>
           <w:rPr>
-            <w:rStyle w:val="Siuktni"/>
+            <w:rStyle w:val="Hyperlink"/>
             <w:noProof/>
             <w:webHidden/>
           </w:rPr>
@@ -929,14 +929,14 @@
         </w:r>
         <w:r>
           <w:rPr>
-            <w:rStyle w:val="Siuktni"/>
+            <w:rStyle w:val="Hyperlink"/>
             <w:noProof/>
             <w:webHidden/>
           </w:rPr>
         </w:r>
         <w:r>
           <w:rPr>
-            <w:rStyle w:val="Siuktni"/>
+            <w:rStyle w:val="Hyperlink"/>
             <w:noProof/>
             <w:webHidden/>
           </w:rPr>
@@ -944,7 +944,7 @@
         </w:r>
         <w:r>
           <w:rPr>
-            <w:rStyle w:val="Siuktni"/>
+            <w:rStyle w:val="Hyperlink"/>
             <w:noProof/>
             <w:webHidden/>
           </w:rPr>
@@ -952,7 +952,7 @@
         </w:r>
         <w:r>
           <w:rPr>
-            <w:rStyle w:val="Siuktni"/>
+            <w:rStyle w:val="Hyperlink"/>
             <w:noProof/>
             <w:webHidden/>
           </w:rPr>
@@ -962,7 +962,7 @@
     </w:p>
     <w:p>
       <w:pPr>
-        <w:pStyle w:val="Mucluc1"/>
+        <w:pStyle w:val="TOC1"/>
         <w:tabs>
           <w:tab w:val="left" w:pos="432"/>
         </w:tabs>
@@ -976,7 +976,7 @@
       <w:hyperlink r:id="rId11" w:anchor="_Toc383891034" w:history="1">
         <w:r>
           <w:rPr>
-            <w:rStyle w:val="Siuktni"/>
+            <w:rStyle w:val="Hyperlink"/>
             <w:rFonts w:cs="Segoe UI"/>
             <w:noProof/>
           </w:rPr>
@@ -984,7 +984,7 @@
         </w:r>
         <w:r>
           <w:rPr>
-            <w:rStyle w:val="Siuktni"/>
+            <w:rStyle w:val="Hyperlink"/>
             <w:rFonts w:asciiTheme="minorHAnsi" w:eastAsiaTheme="minorEastAsia" w:hAnsiTheme="minorHAnsi"/>
             <w:b w:val="0"/>
             <w:noProof/>
@@ -994,7 +994,7 @@
         </w:r>
         <w:r>
           <w:rPr>
-            <w:rStyle w:val="Siuktni"/>
+            <w:rStyle w:val="Hyperlink"/>
             <w:rFonts w:cs="Segoe UI"/>
             <w:noProof/>
           </w:rPr>
@@ -1002,7 +1002,7 @@
         </w:r>
         <w:r>
           <w:rPr>
-            <w:rStyle w:val="Siuktni"/>
+            <w:rStyle w:val="Hyperlink"/>
             <w:noProof/>
             <w:webHidden/>
           </w:rPr>
@@ -1010,7 +1010,7 @@
         </w:r>
         <w:r>
           <w:rPr>
-            <w:rStyle w:val="Siuktni"/>
+            <w:rStyle w:val="Hyperlink"/>
             <w:noProof/>
             <w:webHidden/>
           </w:rPr>
@@ -1018,7 +1018,7 @@
         </w:r>
         <w:r>
           <w:rPr>
-            <w:rStyle w:val="Siuktni"/>
+            <w:rStyle w:val="Hyperlink"/>
             <w:noProof/>
             <w:webHidden/>
           </w:rPr>
@@ -1026,14 +1026,14 @@
         </w:r>
         <w:r>
           <w:rPr>
-            <w:rStyle w:val="Siuktni"/>
+            <w:rStyle w:val="Hyperlink"/>
             <w:noProof/>
             <w:webHidden/>
           </w:rPr>
         </w:r>
         <w:r>
           <w:rPr>
-            <w:rStyle w:val="Siuktni"/>
+            <w:rStyle w:val="Hyperlink"/>
             <w:noProof/>
             <w:webHidden/>
           </w:rPr>
@@ -1041,7 +1041,7 @@
         </w:r>
         <w:r>
           <w:rPr>
-            <w:rStyle w:val="Siuktni"/>
+            <w:rStyle w:val="Hyperlink"/>
             <w:noProof/>
             <w:webHidden/>
           </w:rPr>
@@ -1049,7 +1049,7 @@
         </w:r>
         <w:r>
           <w:rPr>
-            <w:rStyle w:val="Siuktni"/>
+            <w:rStyle w:val="Hyperlink"/>
             <w:noProof/>
             <w:webHidden/>
           </w:rPr>
@@ -1059,7 +1059,7 @@
     </w:p>
     <w:p>
       <w:pPr>
-        <w:pStyle w:val="Mucluc1"/>
+        <w:pStyle w:val="TOC1"/>
         <w:tabs>
           <w:tab w:val="left" w:pos="432"/>
         </w:tabs>
@@ -1073,7 +1073,7 @@
       <w:hyperlink r:id="rId12" w:anchor="_Toc383891035" w:history="1">
         <w:r>
           <w:rPr>
-            <w:rStyle w:val="Siuktni"/>
+            <w:rStyle w:val="Hyperlink"/>
             <w:rFonts w:cs="Segoe UI"/>
             <w:noProof/>
           </w:rPr>
@@ -1081,7 +1081,7 @@
         </w:r>
         <w:r>
           <w:rPr>
-            <w:rStyle w:val="Siuktni"/>
+            <w:rStyle w:val="Hyperlink"/>
             <w:rFonts w:asciiTheme="minorHAnsi" w:eastAsiaTheme="minorEastAsia" w:hAnsiTheme="minorHAnsi"/>
             <w:b w:val="0"/>
             <w:noProof/>
@@ -1091,7 +1091,7 @@
         </w:r>
         <w:r>
           <w:rPr>
-            <w:rStyle w:val="Siuktni"/>
+            <w:rStyle w:val="Hyperlink"/>
             <w:rFonts w:cs="Segoe UI"/>
             <w:noProof/>
           </w:rPr>
@@ -1099,7 +1099,7 @@
         </w:r>
         <w:r>
           <w:rPr>
-            <w:rStyle w:val="Siuktni"/>
+            <w:rStyle w:val="Hyperlink"/>
             <w:noProof/>
             <w:webHidden/>
           </w:rPr>
@@ -1107,7 +1107,7 @@
         </w:r>
         <w:r>
           <w:rPr>
-            <w:rStyle w:val="Siuktni"/>
+            <w:rStyle w:val="Hyperlink"/>
             <w:noProof/>
             <w:webHidden/>
           </w:rPr>
@@ -1115,7 +1115,7 @@
         </w:r>
         <w:r>
           <w:rPr>
-            <w:rStyle w:val="Siuktni"/>
+            <w:rStyle w:val="Hyperlink"/>
             <w:noProof/>
             <w:webHidden/>
           </w:rPr>
@@ -1123,14 +1123,14 @@
         </w:r>
         <w:r>
           <w:rPr>
-            <w:rStyle w:val="Siuktni"/>
+            <w:rStyle w:val="Hyperlink"/>
             <w:noProof/>
             <w:webHidden/>
           </w:rPr>
         </w:r>
         <w:r>
           <w:rPr>
-            <w:rStyle w:val="Siuktni"/>
+            <w:rStyle w:val="Hyperlink"/>
             <w:noProof/>
             <w:webHidden/>
           </w:rPr>
@@ -1138,7 +1138,7 @@
         </w:r>
         <w:r>
           <w:rPr>
-            <w:rStyle w:val="Siuktni"/>
+            <w:rStyle w:val="Hyperlink"/>
             <w:noProof/>
             <w:webHidden/>
           </w:rPr>
@@ -1146,7 +1146,7 @@
         </w:r>
         <w:r>
           <w:rPr>
-            <w:rStyle w:val="Siuktni"/>
+            <w:rStyle w:val="Hyperlink"/>
             <w:noProof/>
             <w:webHidden/>
           </w:rPr>
@@ -1156,7 +1156,7 @@
     </w:p>
     <w:p>
       <w:pPr>
-        <w:pStyle w:val="Mucluc1"/>
+        <w:pStyle w:val="TOC1"/>
         <w:tabs>
           <w:tab w:val="left" w:pos="432"/>
         </w:tabs>
@@ -1170,7 +1170,7 @@
       <w:hyperlink r:id="rId13" w:anchor="_Toc383891036" w:history="1">
         <w:r>
           <w:rPr>
-            <w:rStyle w:val="Siuktni"/>
+            <w:rStyle w:val="Hyperlink"/>
             <w:rFonts w:cs="Segoe UI"/>
             <w:noProof/>
           </w:rPr>
@@ -1178,7 +1178,7 @@
         </w:r>
         <w:r>
           <w:rPr>
-            <w:rStyle w:val="Siuktni"/>
+            <w:rStyle w:val="Hyperlink"/>
             <w:rFonts w:asciiTheme="minorHAnsi" w:eastAsiaTheme="minorEastAsia" w:hAnsiTheme="minorHAnsi"/>
             <w:b w:val="0"/>
             <w:noProof/>
@@ -1188,14 +1188,14 @@
         </w:r>
         <w:r>
           <w:rPr>
-            <w:rStyle w:val="Siuktni"/>
+            <w:rStyle w:val="Hyperlink"/>
             <w:noProof/>
           </w:rPr>
           <w:t>Bản mẫu (Prototype)</w:t>
         </w:r>
         <w:r>
           <w:rPr>
-            <w:rStyle w:val="Siuktni"/>
+            <w:rStyle w:val="Hyperlink"/>
             <w:noProof/>
             <w:webHidden/>
           </w:rPr>
@@ -1203,7 +1203,7 @@
         </w:r>
         <w:r>
           <w:rPr>
-            <w:rStyle w:val="Siuktni"/>
+            <w:rStyle w:val="Hyperlink"/>
             <w:noProof/>
             <w:webHidden/>
           </w:rPr>
@@ -1211,7 +1211,7 @@
         </w:r>
         <w:r>
           <w:rPr>
-            <w:rStyle w:val="Siuktni"/>
+            <w:rStyle w:val="Hyperlink"/>
             <w:noProof/>
             <w:webHidden/>
           </w:rPr>
@@ -1219,14 +1219,14 @@
         </w:r>
         <w:r>
           <w:rPr>
-            <w:rStyle w:val="Siuktni"/>
+            <w:rStyle w:val="Hyperlink"/>
             <w:noProof/>
             <w:webHidden/>
           </w:rPr>
         </w:r>
         <w:r>
           <w:rPr>
-            <w:rStyle w:val="Siuktni"/>
+            <w:rStyle w:val="Hyperlink"/>
             <w:noProof/>
             <w:webHidden/>
           </w:rPr>
@@ -1234,7 +1234,7 @@
         </w:r>
         <w:r>
           <w:rPr>
-            <w:rStyle w:val="Siuktni"/>
+            <w:rStyle w:val="Hyperlink"/>
             <w:noProof/>
             <w:webHidden/>
           </w:rPr>
@@ -1242,7 +1242,7 @@
         </w:r>
         <w:r>
           <w:rPr>
-            <w:rStyle w:val="Siuktni"/>
+            <w:rStyle w:val="Hyperlink"/>
             <w:noProof/>
             <w:webHidden/>
           </w:rPr>
@@ -1252,7 +1252,7 @@
     </w:p>
     <w:p>
       <w:pPr>
-        <w:pStyle w:val="uMucluc"/>
+        <w:pStyle w:val="TOCHeading"/>
       </w:pPr>
       <w:r>
         <w:rPr>
@@ -1323,7 +1323,7 @@
     </w:p>
     <w:p>
       <w:pPr>
-        <w:pStyle w:val="u1"/>
+        <w:pStyle w:val="Heading1"/>
         <w:rPr>
           <w:rFonts w:cs="Segoe UI"/>
           <w:color w:val="000000" w:themeColor="text1"/>
@@ -1356,7 +1356,7 @@
     </w:p>
     <w:p>
       <w:pPr>
-        <w:pStyle w:val="oancuaDanhsach"/>
+        <w:pStyle w:val="ListParagraph"/>
         <w:numPr>
           <w:ilvl w:val="0"/>
           <w:numId w:val="4"/>
@@ -1375,7 +1375,7 @@
     </w:p>
     <w:p>
       <w:pPr>
-        <w:pStyle w:val="oancuaDanhsach"/>
+        <w:pStyle w:val="ListParagraph"/>
         <w:numPr>
           <w:ilvl w:val="0"/>
           <w:numId w:val="4"/>
@@ -1447,7 +1447,7 @@
                           </w:p>
                           <w:p>
                             <w:pPr>
-                              <w:pStyle w:val="oancuaDanhsach"/>
+                              <w:pStyle w:val="ListParagraph"/>
                               <w:numPr>
                                 <w:ilvl w:val="0"/>
                                 <w:numId w:val="5"/>
@@ -1492,7 +1492,7 @@
           </mc:Choice>
           <mc:Fallback>
             <w:pict>
-              <v:shape w14:anchorId="0B40551E" id="Hộp Văn bản 29" o:spid="_x0000_s1029" type="#_x0000_t202" style="position:absolute;left:0;text-align:left;margin-left:276.7pt;margin-top:126.35pt;width:211.15pt;height:101.75pt;z-index:251659264;visibility:visible;mso-wrap-style:square;mso-width-percent:0;mso-height-percent:0;mso-wrap-distance-left:9pt;mso-wrap-distance-top:3.6pt;mso-wrap-distance-right:9pt;mso-wrap-distance-bottom:3.6pt;mso-position-horizontal:absolute;mso-position-horizontal-relative:margin;mso-position-vertical:absolute;mso-position-vertical-relative:text;mso-width-percent:0;mso-height-percent:0;mso-width-relative:margin;mso-height-relative:margin;v-text-anchor:top" o:gfxdata="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" filled="f" stroked="f">
+              <v:shape w14:anchorId="0B40551E" id="Hộp Văn bản 29" o:spid="_x0000_s1029" type="#_x0000_t202" style="position:absolute;left:0;text-align:left;margin-left:276.7pt;margin-top:126.35pt;width:211.15pt;height:101.75pt;z-index:251659264;visibility:visible;mso-wrap-style:square;mso-width-percent:0;mso-height-percent:0;mso-wrap-distance-left:9pt;mso-wrap-distance-top:3.6pt;mso-wrap-distance-right:9pt;mso-wrap-distance-bottom:3.6pt;mso-position-horizontal:absolute;mso-position-horizontal-relative:margin;mso-position-vertical:absolute;mso-position-vertical-relative:text;mso-width-percent:0;mso-height-percent:0;mso-width-relative:margin;mso-height-relative:margin;v-text-anchor:top" o:gfxdata="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" filled="f" stroked="f">
                 <v:textbox>
                   <w:txbxContent>
                     <w:p>
@@ -1512,7 +1512,7 @@
                     </w:p>
                     <w:p>
                       <w:pPr>
-                        <w:pStyle w:val="oancuaDanhsach"/>
+                        <w:pStyle w:val="ListParagraph"/>
                         <w:numPr>
                           <w:ilvl w:val="0"/>
                           <w:numId w:val="5"/>
@@ -1555,7 +1555,7 @@
     </w:p>
     <w:p>
       <w:pPr>
-        <w:pStyle w:val="oancuaDanhsach"/>
+        <w:pStyle w:val="ListParagraph"/>
         <w:numPr>
           <w:ilvl w:val="1"/>
           <w:numId w:val="4"/>
@@ -1573,7 +1573,7 @@
     </w:p>
     <w:p>
       <w:pPr>
-        <w:pStyle w:val="oancuaDanhsach"/>
+        <w:pStyle w:val="ListParagraph"/>
         <w:numPr>
           <w:ilvl w:val="1"/>
           <w:numId w:val="4"/>
@@ -1594,7 +1594,7 @@
     </w:p>
     <w:p>
       <w:pPr>
-        <w:pStyle w:val="oancuaDanhsach"/>
+        <w:pStyle w:val="ListParagraph"/>
         <w:numPr>
           <w:ilvl w:val="1"/>
           <w:numId w:val="4"/>
@@ -1612,7 +1612,7 @@
     </w:p>
     <w:p>
       <w:pPr>
-        <w:pStyle w:val="oancuaDanhsach"/>
+        <w:pStyle w:val="ListParagraph"/>
         <w:numPr>
           <w:ilvl w:val="1"/>
           <w:numId w:val="4"/>
@@ -1630,7 +1630,7 @@
     </w:p>
     <w:p>
       <w:pPr>
-        <w:pStyle w:val="oancuaDanhsach"/>
+        <w:pStyle w:val="ListParagraph"/>
         <w:numPr>
           <w:ilvl w:val="1"/>
           <w:numId w:val="4"/>
@@ -1648,7 +1648,7 @@
     </w:p>
     <w:p>
       <w:pPr>
-        <w:pStyle w:val="oancuaDanhsach"/>
+        <w:pStyle w:val="ListParagraph"/>
         <w:numPr>
           <w:ilvl w:val="0"/>
           <w:numId w:val="4"/>
@@ -1688,7 +1688,7 @@
     </w:p>
     <w:p>
       <w:pPr>
-        <w:pStyle w:val="u1"/>
+        <w:pStyle w:val="Heading1"/>
         <w:numPr>
           <w:ilvl w:val="0"/>
           <w:numId w:val="6"/>
@@ -1729,7 +1729,7 @@
       </w:r>
       <w:r>
         <w:rPr>
-          <w:rStyle w:val="Siuktni"/>
+          <w:rStyle w:val="Hyperlink"/>
           <w:rFonts w:cs="Segoe UI"/>
           <w:color w:val="0000FF"/>
         </w:rPr>
@@ -1776,7 +1776,7 @@
               <w:spacing w:after="120"/>
               <w:jc w:val="center"/>
               <w:rPr>
-                <w:rFonts w:eastAsia="SimSun" w:cstheme="minorBidi"/>
+                <w:rFonts w:eastAsia="SimSun" w:cstheme="minorBidi" w:hint="eastAsia"/>
                 <w:b/>
                 <w:color w:val="FFFFFF" w:themeColor="background1"/>
               </w:rPr>
@@ -1810,7 +1810,7 @@
               <w:spacing w:after="120"/>
               <w:jc w:val="center"/>
               <w:rPr>
-                <w:rFonts w:eastAsia="SimSun"/>
+                <w:rFonts w:eastAsia="SimSun" w:hint="eastAsia"/>
                 <w:b/>
                 <w:color w:val="FFFFFF" w:themeColor="background1"/>
               </w:rPr>
@@ -1844,7 +1844,7 @@
               <w:spacing w:after="120"/>
               <w:jc w:val="center"/>
               <w:rPr>
-                <w:rFonts w:eastAsia="SimSun"/>
+                <w:rFonts w:eastAsia="SimSun" w:hint="eastAsia"/>
                 <w:b/>
                 <w:color w:val="FFFFFF" w:themeColor="background1"/>
               </w:rPr>
@@ -1878,7 +1878,7 @@
               <w:spacing w:after="120"/>
               <w:jc w:val="center"/>
               <w:rPr>
-                <w:rFonts w:eastAsia="SimSun"/>
+                <w:rFonts w:eastAsia="SimSun" w:hint="eastAsia"/>
                 <w:b/>
                 <w:color w:val="FFFFFF" w:themeColor="background1"/>
               </w:rPr>
@@ -1912,7 +1912,7 @@
               <w:spacing w:after="120"/>
               <w:jc w:val="left"/>
               <w:rPr>
-                <w:rFonts w:eastAsia="SimSun"/>
+                <w:rFonts w:eastAsia="SimSun" w:hint="eastAsia"/>
                 <w:color w:val="000000" w:themeColor="text1"/>
               </w:rPr>
             </w:pPr>
@@ -1942,7 +1942,7 @@
               <w:spacing w:after="120"/>
               <w:jc w:val="left"/>
               <w:rPr>
-                <w:rFonts w:eastAsia="SimSun"/>
+                <w:rFonts w:eastAsia="SimSun" w:hint="eastAsia"/>
                 <w:color w:val="000000" w:themeColor="text1"/>
               </w:rPr>
             </w:pPr>
@@ -1972,7 +1972,7 @@
               <w:spacing w:after="120"/>
               <w:jc w:val="left"/>
               <w:rPr>
-                <w:rFonts w:eastAsia="SimSun"/>
+                <w:rFonts w:eastAsia="SimSun" w:hint="eastAsia"/>
                 <w:color w:val="000000" w:themeColor="text1"/>
               </w:rPr>
             </w:pPr>
@@ -2002,7 +2002,7 @@
               <w:spacing w:after="120"/>
               <w:jc w:val="left"/>
               <w:rPr>
-                <w:rFonts w:eastAsia="SimSun"/>
+                <w:rFonts w:eastAsia="SimSun" w:hint="eastAsia"/>
                 <w:color w:val="000000" w:themeColor="text1"/>
               </w:rPr>
             </w:pPr>
@@ -2034,7 +2034,7 @@
               <w:spacing w:after="120"/>
               <w:jc w:val="left"/>
               <w:rPr>
-                <w:rFonts w:eastAsia="SimSun"/>
+                <w:rFonts w:eastAsia="SimSun" w:hint="eastAsia"/>
                 <w:color w:val="000000" w:themeColor="text1"/>
               </w:rPr>
             </w:pPr>
@@ -2064,7 +2064,7 @@
               <w:spacing w:after="120"/>
               <w:jc w:val="left"/>
               <w:rPr>
-                <w:rFonts w:eastAsia="SimSun"/>
+                <w:rFonts w:eastAsia="SimSun" w:hint="eastAsia"/>
                 <w:color w:val="000000" w:themeColor="text1"/>
               </w:rPr>
             </w:pPr>
@@ -2094,14 +2094,14 @@
               <w:spacing w:after="120"/>
               <w:jc w:val="left"/>
               <w:rPr>
-                <w:rFonts w:eastAsia="SimSun"/>
+                <w:rFonts w:eastAsia="SimSun" w:hint="eastAsia"/>
                 <w:color w:val="000000" w:themeColor="text1"/>
               </w:rPr>
             </w:pPr>
             <w:hyperlink r:id="rId14" w:history="1">
               <w:r>
                 <w:rPr>
-                  <w:rStyle w:val="Siuktni"/>
+                  <w:rStyle w:val="Hyperlink"/>
                   <w:color w:val="000000" w:themeColor="text1"/>
                 </w:rPr>
                 <w:t>1612470@gmail.com</w:t>
@@ -2126,7 +2126,7 @@
               <w:spacing w:after="120"/>
               <w:jc w:val="left"/>
               <w:rPr>
-                <w:rFonts w:eastAsia="SimSun"/>
+                <w:rFonts w:eastAsia="SimSun" w:hint="eastAsia"/>
                 <w:color w:val="000000" w:themeColor="text1"/>
               </w:rPr>
             </w:pPr>
@@ -2158,7 +2158,7 @@
               <w:spacing w:after="120"/>
               <w:jc w:val="left"/>
               <w:rPr>
-                <w:rFonts w:eastAsia="SimSun"/>
+                <w:rFonts w:eastAsia="SimSun" w:hint="eastAsia"/>
                 <w:color w:val="000000" w:themeColor="text1"/>
               </w:rPr>
             </w:pPr>
@@ -2188,7 +2188,7 @@
               <w:spacing w:after="120"/>
               <w:jc w:val="left"/>
               <w:rPr>
-                <w:rFonts w:eastAsia="SimSun"/>
+                <w:rFonts w:eastAsia="SimSun" w:hint="eastAsia"/>
               </w:rPr>
             </w:pPr>
             <w:r>
@@ -2216,7 +2216,7 @@
               <w:spacing w:after="120"/>
               <w:jc w:val="left"/>
               <w:rPr>
-                <w:rFonts w:eastAsia="SimSun"/>
+                <w:rFonts w:eastAsia="SimSun" w:hint="eastAsia"/>
                 <w:color w:val="000000" w:themeColor="text1"/>
               </w:rPr>
             </w:pPr>
@@ -2245,7 +2245,7 @@
               <w:spacing w:after="120"/>
               <w:jc w:val="left"/>
               <w:rPr>
-                <w:rFonts w:eastAsia="SimSun"/>
+                <w:rFonts w:eastAsia="SimSun" w:hint="eastAsia"/>
                 <w:color w:val="000000" w:themeColor="text1"/>
               </w:rPr>
             </w:pPr>
@@ -2277,7 +2277,7 @@
               <w:spacing w:after="120"/>
               <w:jc w:val="left"/>
               <w:rPr>
-                <w:rFonts w:eastAsia="SimSun"/>
+                <w:rFonts w:eastAsia="SimSun" w:hint="eastAsia"/>
               </w:rPr>
             </w:pPr>
             <w:r>
@@ -2305,7 +2305,7 @@
               <w:spacing w:after="120"/>
               <w:jc w:val="left"/>
               <w:rPr>
-                <w:rFonts w:eastAsia="SimSun"/>
+                <w:rFonts w:eastAsia="SimSun" w:hint="eastAsia"/>
               </w:rPr>
             </w:pPr>
             <w:r>
@@ -2333,7 +2333,7 @@
               <w:spacing w:after="120"/>
               <w:jc w:val="left"/>
               <w:rPr>
-                <w:rFonts w:eastAsia="SimSun"/>
+                <w:rFonts w:eastAsia="SimSun" w:hint="eastAsia"/>
                 <w:color w:val="000000" w:themeColor="text1"/>
               </w:rPr>
             </w:pPr>
@@ -2363,7 +2363,7 @@
               <w:spacing w:after="120"/>
               <w:jc w:val="left"/>
               <w:rPr>
-                <w:rFonts w:eastAsia="SimSun"/>
+                <w:rFonts w:eastAsia="SimSun" w:hint="eastAsia"/>
                 <w:color w:val="000000" w:themeColor="text1"/>
               </w:rPr>
             </w:pPr>
@@ -2391,7 +2391,7 @@
     </w:p>
     <w:p>
       <w:pPr>
-        <w:pStyle w:val="u1"/>
+        <w:pStyle w:val="Heading1"/>
         <w:numPr>
           <w:ilvl w:val="0"/>
           <w:numId w:val="6"/>
@@ -2506,7 +2506,7 @@
     </w:p>
     <w:p>
       <w:pPr>
-        <w:pStyle w:val="oancuaDanhsach"/>
+        <w:pStyle w:val="ListParagraph"/>
         <w:ind w:left="1440"/>
         <w:rPr>
           <w:rFonts w:cs="Segoe UI"/>
@@ -2568,7 +2568,7 @@
     </w:p>
     <w:p>
       <w:pPr>
-        <w:pStyle w:val="oancuaDanhsach"/>
+        <w:pStyle w:val="ListParagraph"/>
         <w:ind w:left="1440"/>
         <w:rPr>
           <w:rFonts w:cs="Segoe UI"/>
@@ -2631,7 +2631,7 @@
     </w:p>
     <w:p>
       <w:pPr>
-        <w:pStyle w:val="oancuaDanhsach"/>
+        <w:pStyle w:val="ListParagraph"/>
         <w:ind w:left="1440"/>
         <w:rPr>
           <w:rFonts w:cs="Segoe UI"/>
@@ -2693,7 +2693,7 @@
     </w:p>
     <w:p>
       <w:pPr>
-        <w:pStyle w:val="oancuaDanhsach"/>
+        <w:pStyle w:val="ListParagraph"/>
         <w:ind w:left="1440"/>
         <w:rPr>
           <w:rFonts w:cs="Segoe UI"/>
@@ -2755,7 +2755,7 @@
     </w:p>
     <w:p>
       <w:pPr>
-        <w:pStyle w:val="oancuaDanhsach"/>
+        <w:pStyle w:val="ListParagraph"/>
         <w:ind w:left="1440"/>
         <w:rPr>
           <w:rFonts w:cs="Segoe UI"/>
@@ -2818,7 +2818,7 @@
     </w:p>
     <w:p>
       <w:pPr>
-        <w:pStyle w:val="oancuaDanhsach"/>
+        <w:pStyle w:val="ListParagraph"/>
         <w:ind w:left="1440"/>
         <w:rPr>
           <w:rFonts w:cs="Segoe UI"/>
@@ -2932,7 +2932,7 @@
     </w:p>
     <w:p>
       <w:pPr>
-        <w:pStyle w:val="u1"/>
+        <w:pStyle w:val="Heading1"/>
         <w:numPr>
           <w:ilvl w:val="0"/>
           <w:numId w:val="6"/>
@@ -2954,7 +2954,7 @@
     </w:p>
     <w:p>
       <w:pPr>
-        <w:pStyle w:val="u4"/>
+        <w:pStyle w:val="Heading4"/>
         <w:numPr>
           <w:ilvl w:val="1"/>
           <w:numId w:val="6"/>
@@ -2975,7 +2975,7 @@
     </w:p>
     <w:p>
       <w:pPr>
-        <w:pStyle w:val="oancuaDanhsach"/>
+        <w:pStyle w:val="ListParagraph"/>
         <w:ind w:left="0" w:firstLine="709"/>
         <w:rPr>
           <w:rFonts w:cs="Segoe UI"/>
@@ -3047,7 +3047,7 @@
             <w:pPr>
               <w:jc w:val="center"/>
               <w:rPr>
-                <w:rFonts w:eastAsia="SimSun" w:cstheme="minorBidi"/>
+                <w:rFonts w:eastAsia="SimSun" w:cstheme="minorBidi" w:hint="eastAsia"/>
                 <w:b/>
                 <w:color w:val="FFFFFF" w:themeColor="background1"/>
               </w:rPr>
@@ -3079,7 +3079,7 @@
             <w:pPr>
               <w:jc w:val="center"/>
               <w:rPr>
-                <w:rFonts w:eastAsia="SimSun"/>
+                <w:rFonts w:eastAsia="SimSun" w:hint="eastAsia"/>
                 <w:b/>
                 <w:color w:val="FFFFFF" w:themeColor="background1"/>
               </w:rPr>
@@ -3111,7 +3111,7 @@
             <w:pPr>
               <w:jc w:val="center"/>
               <w:rPr>
-                <w:rFonts w:eastAsia="SimSun"/>
+                <w:rFonts w:eastAsia="SimSun" w:hint="eastAsia"/>
                 <w:b/>
                 <w:color w:val="FFFFFF" w:themeColor="background1"/>
               </w:rPr>
@@ -3146,7 +3146,7 @@
             <w:pPr>
               <w:jc w:val="center"/>
               <w:rPr>
-                <w:rFonts w:eastAsia="SimSun"/>
+                <w:rFonts w:eastAsia="SimSun" w:hint="eastAsia"/>
                 <w:i/>
                 <w:color w:val="7030A0"/>
               </w:rPr>
@@ -3172,7 +3172,7 @@
             <w:pPr>
               <w:jc w:val="center"/>
               <w:rPr>
-                <w:rFonts w:eastAsia="SimSun"/>
+                <w:rFonts w:eastAsia="SimSun" w:hint="eastAsia"/>
                 <w:i/>
                 <w:color w:val="7030A0"/>
               </w:rPr>
@@ -3198,7 +3198,7 @@
             <w:pPr>
               <w:jc w:val="center"/>
               <w:rPr>
-                <w:rFonts w:eastAsia="SimSun"/>
+                <w:rFonts w:eastAsia="SimSun" w:hint="eastAsia"/>
                 <w:color w:val="7030A0"/>
               </w:rPr>
             </w:pPr>
@@ -3233,7 +3233,7 @@
             <w:pPr>
               <w:jc w:val="center"/>
               <w:rPr>
-                <w:rFonts w:eastAsia="SimSun"/>
+                <w:rFonts w:eastAsia="SimSun" w:hint="eastAsia"/>
               </w:rPr>
             </w:pPr>
             <w:r>
@@ -3257,7 +3257,7 @@
             <w:pPr>
               <w:jc w:val="center"/>
               <w:rPr>
-                <w:rFonts w:eastAsia="SimSun"/>
+                <w:rFonts w:eastAsia="SimSun" w:hint="eastAsia"/>
               </w:rPr>
             </w:pPr>
             <w:r>
@@ -3284,7 +3284,7 @@
             <w:pPr>
               <w:jc w:val="center"/>
               <w:rPr>
-                <w:rFonts w:eastAsia="SimSun"/>
+                <w:rFonts w:eastAsia="SimSun" w:hint="eastAsia"/>
               </w:rPr>
             </w:pPr>
             <w:r>
@@ -3296,7 +3296,7 @@
     </w:tbl>
     <w:p>
       <w:pPr>
-        <w:pStyle w:val="u4"/>
+        <w:pStyle w:val="Heading4"/>
         <w:numPr>
           <w:ilvl w:val="1"/>
           <w:numId w:val="6"/>
@@ -3326,7 +3326,7 @@
     </w:p>
     <w:p>
       <w:pPr>
-        <w:pStyle w:val="oancuaDanhsach"/>
+        <w:pStyle w:val="ListParagraph"/>
         <w:numPr>
           <w:ilvl w:val="2"/>
           <w:numId w:val="6"/>
@@ -3399,7 +3399,7 @@
     </w:p>
     <w:p>
       <w:pPr>
-        <w:pStyle w:val="ThngthngWeb"/>
+        <w:pStyle w:val="NormalWeb"/>
         <w:numPr>
           <w:ilvl w:val="0"/>
           <w:numId w:val="7"/>
@@ -3422,7 +3422,7 @@
     </w:p>
     <w:p>
       <w:pPr>
-        <w:pStyle w:val="ThngthngWeb"/>
+        <w:pStyle w:val="NormalWeb"/>
         <w:numPr>
           <w:ilvl w:val="0"/>
           <w:numId w:val="7"/>
@@ -3445,7 +3445,7 @@
     </w:p>
     <w:p>
       <w:pPr>
-        <w:pStyle w:val="ThngthngWeb"/>
+        <w:pStyle w:val="NormalWeb"/>
         <w:numPr>
           <w:ilvl w:val="0"/>
           <w:numId w:val="7"/>
@@ -3719,7 +3719,7 @@
     </w:p>
     <w:p>
       <w:pPr>
-        <w:pStyle w:val="oancuaDanhsach"/>
+        <w:pStyle w:val="ListParagraph"/>
         <w:numPr>
           <w:ilvl w:val="2"/>
           <w:numId w:val="6"/>
@@ -3746,7 +3746,7 @@
     </w:p>
     <w:p>
       <w:pPr>
-        <w:pStyle w:val="oancuaDanhsach"/>
+        <w:pStyle w:val="ListParagraph"/>
         <w:numPr>
           <w:ilvl w:val="0"/>
           <w:numId w:val="9"/>
@@ -3763,7 +3763,7 @@
     </w:p>
     <w:p>
       <w:pPr>
-        <w:pStyle w:val="oancuaDanhsach"/>
+        <w:pStyle w:val="ListParagraph"/>
         <w:numPr>
           <w:ilvl w:val="0"/>
           <w:numId w:val="9"/>
@@ -3780,7 +3780,7 @@
     </w:p>
     <w:p>
       <w:pPr>
-        <w:pStyle w:val="oancuaDanhsach"/>
+        <w:pStyle w:val="ListParagraph"/>
         <w:numPr>
           <w:ilvl w:val="0"/>
           <w:numId w:val="9"/>
@@ -3797,7 +3797,7 @@
     </w:p>
     <w:p>
       <w:pPr>
-        <w:pStyle w:val="u1"/>
+        <w:pStyle w:val="Heading1"/>
         <w:rPr>
           <w:sz w:val="144"/>
           <w:szCs w:val="144"/>
@@ -3815,7 +3815,7 @@
     </w:p>
     <w:p>
       <w:pPr>
-        <w:pStyle w:val="u1"/>
+        <w:pStyle w:val="Heading1"/>
         <w:numPr>
           <w:ilvl w:val="0"/>
           <w:numId w:val="6"/>
@@ -3838,7 +3838,7 @@
     </w:p>
     <w:p>
       <w:pPr>
-        <w:pStyle w:val="u4"/>
+        <w:pStyle w:val="Heading4"/>
         <w:keepNext w:val="0"/>
         <w:keepLines w:val="0"/>
         <w:numPr>
@@ -3866,7 +3866,7 @@
     </w:p>
     <w:p>
       <w:pPr>
-        <w:pStyle w:val="ThngthngWeb"/>
+        <w:pStyle w:val="NormalWeb"/>
         <w:spacing w:beforeAutospacing="0" w:afterAutospacing="0"/>
         <w:ind w:firstLine="709"/>
         <w:jc w:val="both"/>
@@ -3883,7 +3883,7 @@
     </w:p>
     <w:p>
       <w:pPr>
-        <w:pStyle w:val="u4"/>
+        <w:pStyle w:val="Heading4"/>
         <w:keepNext w:val="0"/>
         <w:keepLines w:val="0"/>
         <w:numPr>
@@ -3911,7 +3911,7 @@
     </w:p>
     <w:p>
       <w:pPr>
-        <w:pStyle w:val="ThngthngWeb"/>
+        <w:pStyle w:val="NormalWeb"/>
         <w:numPr>
           <w:ilvl w:val="2"/>
           <w:numId w:val="11"/>
@@ -3985,7 +3985,7 @@
           </w:tcPr>
           <w:p>
             <w:pPr>
-              <w:pStyle w:val="ThngthngWeb"/>
+              <w:pStyle w:val="NormalWeb"/>
               <w:spacing w:beforeAutospacing="0" w:afterAutospacing="0"/>
               <w:jc w:val="both"/>
             </w:pPr>
@@ -4023,7 +4023,7 @@
           </w:tcPr>
           <w:p>
             <w:pPr>
-              <w:pStyle w:val="ThngthngWeb"/>
+              <w:pStyle w:val="NormalWeb"/>
               <w:spacing w:beforeAutospacing="0" w:afterAutospacing="0"/>
               <w:jc w:val="both"/>
             </w:pPr>
@@ -4063,7 +4063,7 @@
           </w:tcPr>
           <w:p>
             <w:pPr>
-              <w:pStyle w:val="ThngthngWeb"/>
+              <w:pStyle w:val="NormalWeb"/>
               <w:spacing w:beforeAutospacing="0" w:afterAutospacing="0"/>
               <w:jc w:val="both"/>
             </w:pPr>
@@ -4098,7 +4098,7 @@
           </w:tcPr>
           <w:p>
             <w:pPr>
-              <w:pStyle w:val="ThngthngWeb"/>
+              <w:pStyle w:val="NormalWeb"/>
               <w:spacing w:beforeAutospacing="0" w:afterAutospacing="0"/>
               <w:jc w:val="both"/>
             </w:pPr>
@@ -4136,7 +4136,7 @@
           </w:tcPr>
           <w:p>
             <w:pPr>
-              <w:pStyle w:val="ThngthngWeb"/>
+              <w:pStyle w:val="NormalWeb"/>
               <w:spacing w:beforeAutospacing="0" w:afterAutospacing="0"/>
               <w:jc w:val="both"/>
             </w:pPr>
@@ -4171,7 +4171,7 @@
           </w:tcPr>
           <w:p>
             <w:pPr>
-              <w:pStyle w:val="ThngthngWeb"/>
+              <w:pStyle w:val="NormalWeb"/>
               <w:spacing w:beforeAutospacing="0" w:afterAutospacing="0"/>
               <w:jc w:val="both"/>
             </w:pPr>
@@ -4209,7 +4209,7 @@
           </w:tcPr>
           <w:p>
             <w:pPr>
-              <w:pStyle w:val="ThngthngWeb"/>
+              <w:pStyle w:val="NormalWeb"/>
               <w:spacing w:beforeAutospacing="0" w:afterAutospacing="0"/>
               <w:jc w:val="both"/>
             </w:pPr>
@@ -4244,7 +4244,7 @@
           </w:tcPr>
           <w:p>
             <w:pPr>
-              <w:pStyle w:val="ThngthngWeb"/>
+              <w:pStyle w:val="NormalWeb"/>
               <w:spacing w:beforeAutospacing="0" w:afterAutospacing="0"/>
               <w:jc w:val="both"/>
             </w:pPr>
@@ -4282,7 +4282,7 @@
           </w:tcPr>
           <w:p>
             <w:pPr>
-              <w:pStyle w:val="ThngthngWeb"/>
+              <w:pStyle w:val="NormalWeb"/>
               <w:spacing w:beforeAutospacing="0" w:afterAutospacing="0"/>
               <w:jc w:val="both"/>
             </w:pPr>
@@ -4317,7 +4317,7 @@
           </w:tcPr>
           <w:p>
             <w:pPr>
-              <w:pStyle w:val="ThngthngWeb"/>
+              <w:pStyle w:val="NormalWeb"/>
               <w:spacing w:before="0" w:beforeAutospacing="0" w:after="0" w:afterAutospacing="0"/>
               <w:jc w:val="both"/>
             </w:pPr>
@@ -4355,7 +4355,7 @@
           </w:tcPr>
           <w:p>
             <w:pPr>
-              <w:pStyle w:val="ThngthngWeb"/>
+              <w:pStyle w:val="NormalWeb"/>
               <w:spacing w:beforeAutospacing="0" w:afterAutospacing="0"/>
               <w:jc w:val="both"/>
             </w:pPr>
@@ -4390,7 +4390,7 @@
           </w:tcPr>
           <w:p>
             <w:pPr>
-              <w:pStyle w:val="ThngthngWeb"/>
+              <w:pStyle w:val="NormalWeb"/>
               <w:spacing w:before="0" w:beforeAutospacing="0" w:after="0" w:afterAutospacing="0"/>
               <w:jc w:val="both"/>
             </w:pPr>
@@ -4428,7 +4428,7 @@
           </w:tcPr>
           <w:p>
             <w:pPr>
-              <w:pStyle w:val="ThngthngWeb"/>
+              <w:pStyle w:val="NormalWeb"/>
               <w:spacing w:beforeAutospacing="0" w:afterAutospacing="0"/>
               <w:jc w:val="both"/>
             </w:pPr>
@@ -4463,7 +4463,7 @@
           </w:tcPr>
           <w:p>
             <w:pPr>
-              <w:pStyle w:val="ThngthngWeb"/>
+              <w:pStyle w:val="NormalWeb"/>
               <w:spacing w:before="0" w:beforeAutospacing="0" w:after="0" w:afterAutospacing="0"/>
               <w:ind w:left="-15" w:hanging="15"/>
               <w:jc w:val="both"/>
@@ -4502,7 +4502,7 @@
           </w:tcPr>
           <w:p>
             <w:pPr>
-              <w:pStyle w:val="ThngthngWeb"/>
+              <w:pStyle w:val="NormalWeb"/>
               <w:spacing w:beforeAutospacing="0" w:afterAutospacing="0"/>
               <w:jc w:val="both"/>
             </w:pPr>
@@ -4537,7 +4537,7 @@
           </w:tcPr>
           <w:p>
             <w:pPr>
-              <w:pStyle w:val="ThngthngWeb"/>
+              <w:pStyle w:val="NormalWeb"/>
               <w:spacing w:before="0" w:beforeAutospacing="0" w:after="0" w:afterAutospacing="0"/>
               <w:ind w:left="-15" w:hanging="15"/>
               <w:jc w:val="both"/>
@@ -4576,7 +4576,7 @@
           </w:tcPr>
           <w:p>
             <w:pPr>
-              <w:pStyle w:val="ThngthngWeb"/>
+              <w:pStyle w:val="NormalWeb"/>
               <w:spacing w:beforeAutospacing="0" w:afterAutospacing="0"/>
               <w:jc w:val="both"/>
             </w:pPr>
@@ -4611,7 +4611,7 @@
           </w:tcPr>
           <w:p>
             <w:pPr>
-              <w:pStyle w:val="ThngthngWeb"/>
+              <w:pStyle w:val="NormalWeb"/>
               <w:spacing w:beforeAutospacing="0" w:afterAutospacing="0"/>
               <w:jc w:val="both"/>
             </w:pPr>
@@ -4644,7 +4644,7 @@
     </w:tbl>
     <w:p>
       <w:pPr>
-        <w:pStyle w:val="ThngthngWeb"/>
+        <w:pStyle w:val="NormalWeb"/>
         <w:numPr>
           <w:ilvl w:val="2"/>
           <w:numId w:val="12"/>
@@ -4717,7 +4717,7 @@
           </w:tcPr>
           <w:p>
             <w:pPr>
-              <w:pStyle w:val="ThngthngWeb"/>
+              <w:pStyle w:val="NormalWeb"/>
               <w:spacing w:beforeAutospacing="0" w:afterAutospacing="0"/>
               <w:jc w:val="both"/>
             </w:pPr>
@@ -4755,7 +4755,7 @@
           </w:tcPr>
           <w:p>
             <w:pPr>
-              <w:pStyle w:val="ThngthngWeb"/>
+              <w:pStyle w:val="NormalWeb"/>
               <w:spacing w:beforeAutospacing="0" w:afterAutospacing="0"/>
               <w:jc w:val="both"/>
             </w:pPr>
@@ -4795,7 +4795,7 @@
           </w:tcPr>
           <w:p>
             <w:pPr>
-              <w:pStyle w:val="ThngthngWeb"/>
+              <w:pStyle w:val="NormalWeb"/>
               <w:spacing w:beforeAutospacing="0" w:afterAutospacing="0"/>
               <w:jc w:val="both"/>
             </w:pPr>
@@ -4830,7 +4830,7 @@
           </w:tcPr>
           <w:p>
             <w:pPr>
-              <w:pStyle w:val="ThngthngWeb"/>
+              <w:pStyle w:val="NormalWeb"/>
               <w:spacing w:beforeAutospacing="0" w:afterAutospacing="0"/>
               <w:jc w:val="both"/>
             </w:pPr>
@@ -4868,7 +4868,7 @@
           </w:tcPr>
           <w:p>
             <w:pPr>
-              <w:pStyle w:val="ThngthngWeb"/>
+              <w:pStyle w:val="NormalWeb"/>
               <w:spacing w:beforeAutospacing="0" w:afterAutospacing="0"/>
               <w:jc w:val="both"/>
             </w:pPr>
@@ -4903,7 +4903,7 @@
           </w:tcPr>
           <w:p>
             <w:pPr>
-              <w:pStyle w:val="ThngthngWeb"/>
+              <w:pStyle w:val="NormalWeb"/>
               <w:spacing w:beforeAutospacing="0" w:afterAutospacing="0"/>
               <w:jc w:val="both"/>
             </w:pPr>
@@ -4949,7 +4949,7 @@
           </w:tcPr>
           <w:p>
             <w:pPr>
-              <w:pStyle w:val="ThngthngWeb"/>
+              <w:pStyle w:val="NormalWeb"/>
               <w:spacing w:beforeAutospacing="0" w:afterAutospacing="0"/>
               <w:jc w:val="both"/>
             </w:pPr>
@@ -4985,7 +4985,7 @@
           </w:tcPr>
           <w:p>
             <w:pPr>
-              <w:pStyle w:val="ThngthngWeb"/>
+              <w:pStyle w:val="NormalWeb"/>
               <w:spacing w:beforeAutospacing="0" w:afterAutospacing="0"/>
               <w:jc w:val="both"/>
             </w:pPr>
@@ -5023,7 +5023,7 @@
           </w:tcPr>
           <w:p>
             <w:pPr>
-              <w:pStyle w:val="ThngthngWeb"/>
+              <w:pStyle w:val="NormalWeb"/>
               <w:spacing w:beforeAutospacing="0" w:afterAutospacing="0"/>
               <w:jc w:val="both"/>
             </w:pPr>
@@ -5058,7 +5058,7 @@
           </w:tcPr>
           <w:p>
             <w:pPr>
-              <w:pStyle w:val="ThngthngWeb"/>
+              <w:pStyle w:val="NormalWeb"/>
               <w:spacing w:before="0" w:beforeAutospacing="0" w:after="0" w:afterAutospacing="0"/>
               <w:jc w:val="both"/>
             </w:pPr>
@@ -5096,7 +5096,7 @@
           </w:tcPr>
           <w:p>
             <w:pPr>
-              <w:pStyle w:val="ThngthngWeb"/>
+              <w:pStyle w:val="NormalWeb"/>
               <w:spacing w:beforeAutospacing="0" w:afterAutospacing="0"/>
               <w:jc w:val="both"/>
             </w:pPr>
@@ -5131,7 +5131,7 @@
           </w:tcPr>
           <w:p>
             <w:pPr>
-              <w:pStyle w:val="ThngthngWeb"/>
+              <w:pStyle w:val="NormalWeb"/>
               <w:spacing w:before="0" w:beforeAutospacing="0" w:after="0" w:afterAutospacing="0"/>
               <w:jc w:val="both"/>
             </w:pPr>
@@ -5169,7 +5169,7 @@
           </w:tcPr>
           <w:p>
             <w:pPr>
-              <w:pStyle w:val="ThngthngWeb"/>
+              <w:pStyle w:val="NormalWeb"/>
               <w:spacing w:beforeAutospacing="0" w:afterAutospacing="0"/>
               <w:jc w:val="both"/>
             </w:pPr>
@@ -5204,7 +5204,7 @@
           </w:tcPr>
           <w:p>
             <w:pPr>
-              <w:pStyle w:val="ThngthngWeb"/>
+              <w:pStyle w:val="NormalWeb"/>
               <w:spacing w:before="0" w:beforeAutospacing="0" w:after="0" w:afterAutospacing="0"/>
               <w:ind w:left="-11" w:hanging="11"/>
               <w:jc w:val="both"/>
@@ -5259,7 +5259,7 @@
           </w:tcPr>
           <w:p>
             <w:pPr>
-              <w:pStyle w:val="ThngthngWeb"/>
+              <w:pStyle w:val="NormalWeb"/>
               <w:spacing w:beforeAutospacing="0" w:afterAutospacing="0"/>
               <w:jc w:val="both"/>
             </w:pPr>
@@ -5294,7 +5294,7 @@
           </w:tcPr>
           <w:p>
             <w:pPr>
-              <w:pStyle w:val="ThngthngWeb"/>
+              <w:pStyle w:val="NormalWeb"/>
               <w:spacing w:before="0" w:beforeAutospacing="0" w:after="0" w:afterAutospacing="0"/>
               <w:ind w:left="-11" w:hanging="11"/>
               <w:jc w:val="both"/>
@@ -5349,7 +5349,7 @@
           </w:tcPr>
           <w:p>
             <w:pPr>
-              <w:pStyle w:val="ThngthngWeb"/>
+              <w:pStyle w:val="NormalWeb"/>
               <w:spacing w:beforeAutospacing="0" w:afterAutospacing="0"/>
               <w:jc w:val="both"/>
             </w:pPr>
@@ -5384,7 +5384,7 @@
           </w:tcPr>
           <w:p>
             <w:pPr>
-              <w:pStyle w:val="ThngthngWeb"/>
+              <w:pStyle w:val="NormalWeb"/>
               <w:spacing w:beforeAutospacing="0" w:afterAutospacing="0"/>
               <w:jc w:val="both"/>
             </w:pPr>
@@ -5401,7 +5401,7 @@
     </w:tbl>
     <w:p>
       <w:pPr>
-        <w:pStyle w:val="ThngthngWeb"/>
+        <w:pStyle w:val="NormalWeb"/>
         <w:numPr>
           <w:ilvl w:val="2"/>
           <w:numId w:val="13"/>
@@ -5474,7 +5474,7 @@
           </w:tcPr>
           <w:p>
             <w:pPr>
-              <w:pStyle w:val="ThngthngWeb"/>
+              <w:pStyle w:val="NormalWeb"/>
               <w:spacing w:beforeAutospacing="0" w:afterAutospacing="0"/>
               <w:jc w:val="both"/>
             </w:pPr>
@@ -5512,7 +5512,7 @@
           </w:tcPr>
           <w:p>
             <w:pPr>
-              <w:pStyle w:val="ThngthngWeb"/>
+              <w:pStyle w:val="NormalWeb"/>
               <w:spacing w:beforeAutospacing="0" w:afterAutospacing="0"/>
               <w:jc w:val="both"/>
             </w:pPr>
@@ -5552,7 +5552,7 @@
           </w:tcPr>
           <w:p>
             <w:pPr>
-              <w:pStyle w:val="ThngthngWeb"/>
+              <w:pStyle w:val="NormalWeb"/>
               <w:spacing w:beforeAutospacing="0" w:afterAutospacing="0"/>
               <w:jc w:val="both"/>
             </w:pPr>
@@ -5587,7 +5587,7 @@
           </w:tcPr>
           <w:p>
             <w:pPr>
-              <w:pStyle w:val="ThngthngWeb"/>
+              <w:pStyle w:val="NormalWeb"/>
               <w:spacing w:beforeAutospacing="0" w:afterAutospacing="0"/>
               <w:jc w:val="both"/>
             </w:pPr>
@@ -5625,7 +5625,7 @@
           </w:tcPr>
           <w:p>
             <w:pPr>
-              <w:pStyle w:val="ThngthngWeb"/>
+              <w:pStyle w:val="NormalWeb"/>
               <w:spacing w:beforeAutospacing="0" w:afterAutospacing="0"/>
               <w:jc w:val="both"/>
             </w:pPr>
@@ -5660,7 +5660,7 @@
           </w:tcPr>
           <w:p>
             <w:pPr>
-              <w:pStyle w:val="ThngthngWeb"/>
+              <w:pStyle w:val="NormalWeb"/>
               <w:spacing w:beforeAutospacing="0" w:afterAutospacing="0"/>
               <w:jc w:val="both"/>
             </w:pPr>
@@ -5698,7 +5698,7 @@
           </w:tcPr>
           <w:p>
             <w:pPr>
-              <w:pStyle w:val="ThngthngWeb"/>
+              <w:pStyle w:val="NormalWeb"/>
               <w:spacing w:beforeAutospacing="0" w:afterAutospacing="0"/>
               <w:jc w:val="both"/>
             </w:pPr>
@@ -5733,7 +5733,7 @@
           </w:tcPr>
           <w:p>
             <w:pPr>
-              <w:pStyle w:val="ThngthngWeb"/>
+              <w:pStyle w:val="NormalWeb"/>
               <w:spacing w:beforeAutospacing="0" w:afterAutospacing="0"/>
               <w:jc w:val="both"/>
             </w:pPr>
@@ -5771,7 +5771,7 @@
           </w:tcPr>
           <w:p>
             <w:pPr>
-              <w:pStyle w:val="ThngthngWeb"/>
+              <w:pStyle w:val="NormalWeb"/>
               <w:spacing w:beforeAutospacing="0" w:afterAutospacing="0"/>
               <w:jc w:val="both"/>
             </w:pPr>
@@ -5806,7 +5806,7 @@
           </w:tcPr>
           <w:p>
             <w:pPr>
-              <w:pStyle w:val="ThngthngWeb"/>
+              <w:pStyle w:val="NormalWeb"/>
               <w:spacing w:before="0" w:beforeAutospacing="0" w:after="0" w:afterAutospacing="0"/>
               <w:ind w:hanging="20"/>
               <w:jc w:val="both"/>
@@ -5845,7 +5845,7 @@
           </w:tcPr>
           <w:p>
             <w:pPr>
-              <w:pStyle w:val="ThngthngWeb"/>
+              <w:pStyle w:val="NormalWeb"/>
               <w:spacing w:beforeAutospacing="0" w:afterAutospacing="0"/>
               <w:jc w:val="both"/>
             </w:pPr>
@@ -5880,7 +5880,7 @@
           </w:tcPr>
           <w:p>
             <w:pPr>
-              <w:pStyle w:val="ThngthngWeb"/>
+              <w:pStyle w:val="NormalWeb"/>
               <w:spacing w:before="0" w:beforeAutospacing="0" w:after="0" w:afterAutospacing="0"/>
               <w:jc w:val="both"/>
             </w:pPr>
@@ -5918,7 +5918,7 @@
           </w:tcPr>
           <w:p>
             <w:pPr>
-              <w:pStyle w:val="ThngthngWeb"/>
+              <w:pStyle w:val="NormalWeb"/>
               <w:spacing w:beforeAutospacing="0" w:afterAutospacing="0"/>
               <w:jc w:val="both"/>
             </w:pPr>
@@ -5953,7 +5953,7 @@
           </w:tcPr>
           <w:p>
             <w:pPr>
-              <w:pStyle w:val="ThngthngWeb"/>
+              <w:pStyle w:val="NormalWeb"/>
               <w:spacing w:before="0" w:beforeAutospacing="0" w:after="0" w:afterAutospacing="0"/>
               <w:ind w:left="-15" w:hanging="15"/>
               <w:jc w:val="both"/>
@@ -5992,7 +5992,7 @@
           </w:tcPr>
           <w:p>
             <w:pPr>
-              <w:pStyle w:val="ThngthngWeb"/>
+              <w:pStyle w:val="NormalWeb"/>
               <w:spacing w:beforeAutospacing="0" w:afterAutospacing="0"/>
               <w:jc w:val="both"/>
             </w:pPr>
@@ -6027,7 +6027,7 @@
           </w:tcPr>
           <w:p>
             <w:pPr>
-              <w:pStyle w:val="ThngthngWeb"/>
+              <w:pStyle w:val="NormalWeb"/>
               <w:spacing w:beforeAutospacing="0" w:afterAutospacing="0"/>
               <w:jc w:val="both"/>
             </w:pPr>
@@ -6065,7 +6065,7 @@
           </w:tcPr>
           <w:p>
             <w:pPr>
-              <w:pStyle w:val="ThngthngWeb"/>
+              <w:pStyle w:val="NormalWeb"/>
               <w:spacing w:beforeAutospacing="0" w:afterAutospacing="0"/>
               <w:jc w:val="both"/>
             </w:pPr>
@@ -6100,7 +6100,7 @@
           </w:tcPr>
           <w:p>
             <w:pPr>
-              <w:pStyle w:val="ThngthngWeb"/>
+              <w:pStyle w:val="NormalWeb"/>
               <w:spacing w:beforeAutospacing="0" w:afterAutospacing="0"/>
               <w:jc w:val="both"/>
             </w:pPr>
@@ -6118,7 +6118,7 @@
     <w:p/>
     <w:p>
       <w:pPr>
-        <w:pStyle w:val="ThngthngWeb"/>
+        <w:pStyle w:val="NormalWeb"/>
         <w:numPr>
           <w:ilvl w:val="2"/>
           <w:numId w:val="14"/>
@@ -6191,7 +6191,7 @@
           </w:tcPr>
           <w:p>
             <w:pPr>
-              <w:pStyle w:val="ThngthngWeb"/>
+              <w:pStyle w:val="NormalWeb"/>
               <w:spacing w:beforeAutospacing="0" w:afterAutospacing="0"/>
               <w:jc w:val="both"/>
             </w:pPr>
@@ -6230,7 +6230,7 @@
           </w:tcPr>
           <w:p>
             <w:pPr>
-              <w:pStyle w:val="ThngthngWeb"/>
+              <w:pStyle w:val="NormalWeb"/>
               <w:spacing w:beforeAutospacing="0" w:afterAutospacing="0"/>
               <w:jc w:val="both"/>
             </w:pPr>
@@ -6270,7 +6270,7 @@
           </w:tcPr>
           <w:p>
             <w:pPr>
-              <w:pStyle w:val="ThngthngWeb"/>
+              <w:pStyle w:val="NormalWeb"/>
               <w:spacing w:beforeAutospacing="0" w:afterAutospacing="0"/>
               <w:jc w:val="both"/>
             </w:pPr>
@@ -6305,7 +6305,7 @@
           </w:tcPr>
           <w:p>
             <w:pPr>
-              <w:pStyle w:val="ThngthngWeb"/>
+              <w:pStyle w:val="NormalWeb"/>
               <w:spacing w:beforeAutospacing="0" w:afterAutospacing="0"/>
               <w:jc w:val="both"/>
             </w:pPr>
@@ -6343,7 +6343,7 @@
           </w:tcPr>
           <w:p>
             <w:pPr>
-              <w:pStyle w:val="ThngthngWeb"/>
+              <w:pStyle w:val="NormalWeb"/>
               <w:spacing w:beforeAutospacing="0" w:afterAutospacing="0"/>
               <w:jc w:val="both"/>
             </w:pPr>
@@ -6378,7 +6378,7 @@
           </w:tcPr>
           <w:p>
             <w:pPr>
-              <w:pStyle w:val="ThngthngWeb"/>
+              <w:pStyle w:val="NormalWeb"/>
               <w:spacing w:beforeAutospacing="0" w:afterAutospacing="0"/>
               <w:jc w:val="both"/>
             </w:pPr>
@@ -6416,7 +6416,7 @@
           </w:tcPr>
           <w:p>
             <w:pPr>
-              <w:pStyle w:val="ThngthngWeb"/>
+              <w:pStyle w:val="NormalWeb"/>
               <w:spacing w:beforeAutospacing="0" w:afterAutospacing="0"/>
               <w:jc w:val="both"/>
             </w:pPr>
@@ -6451,7 +6451,7 @@
           </w:tcPr>
           <w:p>
             <w:pPr>
-              <w:pStyle w:val="ThngthngWeb"/>
+              <w:pStyle w:val="NormalWeb"/>
               <w:spacing w:beforeAutospacing="0" w:afterAutospacing="0"/>
               <w:jc w:val="both"/>
             </w:pPr>
@@ -6489,7 +6489,7 @@
           </w:tcPr>
           <w:p>
             <w:pPr>
-              <w:pStyle w:val="ThngthngWeb"/>
+              <w:pStyle w:val="NormalWeb"/>
               <w:spacing w:beforeAutospacing="0" w:afterAutospacing="0"/>
               <w:jc w:val="both"/>
             </w:pPr>
@@ -6524,7 +6524,7 @@
           </w:tcPr>
           <w:p>
             <w:pPr>
-              <w:pStyle w:val="ThngthngWeb"/>
+              <w:pStyle w:val="NormalWeb"/>
               <w:spacing w:before="0" w:beforeAutospacing="0" w:after="0" w:afterAutospacing="0"/>
               <w:jc w:val="both"/>
             </w:pPr>
@@ -6562,7 +6562,7 @@
           </w:tcPr>
           <w:p>
             <w:pPr>
-              <w:pStyle w:val="ThngthngWeb"/>
+              <w:pStyle w:val="NormalWeb"/>
               <w:spacing w:beforeAutospacing="0" w:afterAutospacing="0"/>
               <w:jc w:val="both"/>
             </w:pPr>
@@ -6597,7 +6597,7 @@
           </w:tcPr>
           <w:p>
             <w:pPr>
-              <w:pStyle w:val="ThngthngWeb"/>
+              <w:pStyle w:val="NormalWeb"/>
               <w:spacing w:before="0" w:beforeAutospacing="0" w:after="0" w:afterAutospacing="0"/>
               <w:jc w:val="both"/>
             </w:pPr>
@@ -6635,7 +6635,7 @@
           </w:tcPr>
           <w:p>
             <w:pPr>
-              <w:pStyle w:val="ThngthngWeb"/>
+              <w:pStyle w:val="NormalWeb"/>
               <w:spacing w:beforeAutospacing="0" w:afterAutospacing="0"/>
               <w:jc w:val="both"/>
             </w:pPr>
@@ -6670,7 +6670,7 @@
           </w:tcPr>
           <w:p>
             <w:pPr>
-              <w:pStyle w:val="ThngthngWeb"/>
+              <w:pStyle w:val="NormalWeb"/>
               <w:spacing w:before="0" w:beforeAutospacing="0" w:after="0" w:afterAutospacing="0"/>
               <w:ind w:left="-15" w:hanging="15"/>
               <w:jc w:val="both"/>
@@ -6709,7 +6709,7 @@
           </w:tcPr>
           <w:p>
             <w:pPr>
-              <w:pStyle w:val="ThngthngWeb"/>
+              <w:pStyle w:val="NormalWeb"/>
               <w:spacing w:beforeAutospacing="0" w:afterAutospacing="0"/>
               <w:jc w:val="both"/>
             </w:pPr>
@@ -6744,7 +6744,7 @@
           </w:tcPr>
           <w:p>
             <w:pPr>
-              <w:pStyle w:val="ThngthngWeb"/>
+              <w:pStyle w:val="NormalWeb"/>
               <w:spacing w:beforeAutospacing="0" w:afterAutospacing="0"/>
               <w:jc w:val="both"/>
             </w:pPr>
@@ -6782,7 +6782,7 @@
           </w:tcPr>
           <w:p>
             <w:pPr>
-              <w:pStyle w:val="ThngthngWeb"/>
+              <w:pStyle w:val="NormalWeb"/>
               <w:spacing w:beforeAutospacing="0" w:afterAutospacing="0"/>
               <w:jc w:val="both"/>
             </w:pPr>
@@ -6817,7 +6817,7 @@
           </w:tcPr>
           <w:p>
             <w:pPr>
-              <w:pStyle w:val="ThngthngWeb"/>
+              <w:pStyle w:val="NormalWeb"/>
               <w:spacing w:beforeAutospacing="0" w:afterAutospacing="0"/>
               <w:jc w:val="both"/>
             </w:pPr>
@@ -6835,7 +6835,7 @@
     <w:p/>
     <w:p>
       <w:pPr>
-        <w:pStyle w:val="ThngthngWeb"/>
+        <w:pStyle w:val="NormalWeb"/>
         <w:numPr>
           <w:ilvl w:val="2"/>
           <w:numId w:val="15"/>
@@ -6908,7 +6908,7 @@
           </w:tcPr>
           <w:p>
             <w:pPr>
-              <w:pStyle w:val="ThngthngWeb"/>
+              <w:pStyle w:val="NormalWeb"/>
               <w:spacing w:beforeAutospacing="0" w:afterAutospacing="0"/>
               <w:jc w:val="both"/>
             </w:pPr>
@@ -6946,7 +6946,7 @@
           </w:tcPr>
           <w:p>
             <w:pPr>
-              <w:pStyle w:val="ThngthngWeb"/>
+              <w:pStyle w:val="NormalWeb"/>
               <w:spacing w:beforeAutospacing="0" w:afterAutospacing="0"/>
               <w:jc w:val="both"/>
             </w:pPr>
@@ -6986,7 +6986,7 @@
           </w:tcPr>
           <w:p>
             <w:pPr>
-              <w:pStyle w:val="ThngthngWeb"/>
+              <w:pStyle w:val="NormalWeb"/>
               <w:spacing w:beforeAutospacing="0" w:afterAutospacing="0"/>
               <w:jc w:val="both"/>
             </w:pPr>
@@ -7021,7 +7021,7 @@
           </w:tcPr>
           <w:p>
             <w:pPr>
-              <w:pStyle w:val="ThngthngWeb"/>
+              <w:pStyle w:val="NormalWeb"/>
               <w:spacing w:beforeAutospacing="0" w:afterAutospacing="0"/>
               <w:jc w:val="both"/>
             </w:pPr>
@@ -7059,7 +7059,7 @@
           </w:tcPr>
           <w:p>
             <w:pPr>
-              <w:pStyle w:val="ThngthngWeb"/>
+              <w:pStyle w:val="NormalWeb"/>
               <w:spacing w:beforeAutospacing="0" w:afterAutospacing="0"/>
               <w:jc w:val="both"/>
             </w:pPr>
@@ -7094,7 +7094,7 @@
           </w:tcPr>
           <w:p>
             <w:pPr>
-              <w:pStyle w:val="ThngthngWeb"/>
+              <w:pStyle w:val="NormalWeb"/>
               <w:spacing w:beforeAutospacing="0" w:afterAutospacing="0"/>
               <w:jc w:val="both"/>
             </w:pPr>
@@ -7132,7 +7132,7 @@
           </w:tcPr>
           <w:p>
             <w:pPr>
-              <w:pStyle w:val="ThngthngWeb"/>
+              <w:pStyle w:val="NormalWeb"/>
               <w:spacing w:beforeAutospacing="0" w:afterAutospacing="0"/>
               <w:jc w:val="both"/>
             </w:pPr>
@@ -7167,7 +7167,7 @@
           </w:tcPr>
           <w:p>
             <w:pPr>
-              <w:pStyle w:val="ThngthngWeb"/>
+              <w:pStyle w:val="NormalWeb"/>
               <w:spacing w:beforeAutospacing="0" w:afterAutospacing="0"/>
               <w:jc w:val="both"/>
             </w:pPr>
@@ -7205,7 +7205,7 @@
           </w:tcPr>
           <w:p>
             <w:pPr>
-              <w:pStyle w:val="ThngthngWeb"/>
+              <w:pStyle w:val="NormalWeb"/>
               <w:spacing w:beforeAutospacing="0" w:afterAutospacing="0"/>
               <w:jc w:val="both"/>
             </w:pPr>
@@ -7240,7 +7240,7 @@
           </w:tcPr>
           <w:p>
             <w:pPr>
-              <w:pStyle w:val="ThngthngWeb"/>
+              <w:pStyle w:val="NormalWeb"/>
               <w:spacing w:before="0" w:beforeAutospacing="0" w:after="0" w:afterAutospacing="0"/>
               <w:jc w:val="both"/>
             </w:pPr>
@@ -7294,7 +7294,7 @@
           </w:tcPr>
           <w:p>
             <w:pPr>
-              <w:pStyle w:val="ThngthngWeb"/>
+              <w:pStyle w:val="NormalWeb"/>
               <w:spacing w:beforeAutospacing="0" w:afterAutospacing="0"/>
               <w:jc w:val="both"/>
             </w:pPr>
@@ -7329,7 +7329,7 @@
           </w:tcPr>
           <w:p>
             <w:pPr>
-              <w:pStyle w:val="ThngthngWeb"/>
+              <w:pStyle w:val="NormalWeb"/>
               <w:spacing w:before="0" w:beforeAutospacing="0" w:after="0" w:afterAutospacing="0"/>
               <w:jc w:val="both"/>
             </w:pPr>
@@ -7376,7 +7376,7 @@
           </w:tcPr>
           <w:p>
             <w:pPr>
-              <w:pStyle w:val="ThngthngWeb"/>
+              <w:pStyle w:val="NormalWeb"/>
               <w:spacing w:beforeAutospacing="0" w:afterAutospacing="0"/>
               <w:jc w:val="both"/>
             </w:pPr>
@@ -7411,7 +7411,7 @@
           </w:tcPr>
           <w:p>
             <w:pPr>
-              <w:pStyle w:val="ThngthngWeb"/>
+              <w:pStyle w:val="NormalWeb"/>
               <w:spacing w:before="0" w:beforeAutospacing="0" w:after="0" w:afterAutospacing="0"/>
               <w:ind w:left="-15" w:hanging="15"/>
               <w:jc w:val="both"/>
@@ -7459,7 +7459,7 @@
           </w:tcPr>
           <w:p>
             <w:pPr>
-              <w:pStyle w:val="ThngthngWeb"/>
+              <w:pStyle w:val="NormalWeb"/>
               <w:spacing w:beforeAutospacing="0" w:afterAutospacing="0"/>
               <w:jc w:val="both"/>
             </w:pPr>
@@ -7494,7 +7494,7 @@
           </w:tcPr>
           <w:p>
             <w:pPr>
-              <w:pStyle w:val="ThngthngWeb"/>
+              <w:pStyle w:val="NormalWeb"/>
               <w:spacing w:beforeAutospacing="0" w:afterAutospacing="0"/>
               <w:jc w:val="both"/>
             </w:pPr>
@@ -7532,7 +7532,7 @@
           </w:tcPr>
           <w:p>
             <w:pPr>
-              <w:pStyle w:val="ThngthngWeb"/>
+              <w:pStyle w:val="NormalWeb"/>
               <w:spacing w:beforeAutospacing="0" w:afterAutospacing="0"/>
               <w:jc w:val="both"/>
             </w:pPr>
@@ -7567,7 +7567,7 @@
           </w:tcPr>
           <w:p>
             <w:pPr>
-              <w:pStyle w:val="ThngthngWeb"/>
+              <w:pStyle w:val="NormalWeb"/>
               <w:spacing w:beforeAutospacing="0" w:afterAutospacing="0"/>
               <w:jc w:val="both"/>
             </w:pPr>
@@ -7585,7 +7585,7 @@
     <w:p/>
     <w:p>
       <w:pPr>
-        <w:pStyle w:val="ThngthngWeb"/>
+        <w:pStyle w:val="NormalWeb"/>
         <w:numPr>
           <w:ilvl w:val="2"/>
           <w:numId w:val="16"/>
@@ -7658,7 +7658,7 @@
           </w:tcPr>
           <w:p>
             <w:pPr>
-              <w:pStyle w:val="ThngthngWeb"/>
+              <w:pStyle w:val="NormalWeb"/>
               <w:spacing w:beforeAutospacing="0" w:afterAutospacing="0"/>
               <w:jc w:val="both"/>
             </w:pPr>
@@ -7696,7 +7696,7 @@
           </w:tcPr>
           <w:p>
             <w:pPr>
-              <w:pStyle w:val="ThngthngWeb"/>
+              <w:pStyle w:val="NormalWeb"/>
               <w:spacing w:beforeAutospacing="0" w:afterAutospacing="0"/>
               <w:jc w:val="both"/>
             </w:pPr>
@@ -7736,7 +7736,7 @@
           </w:tcPr>
           <w:p>
             <w:pPr>
-              <w:pStyle w:val="ThngthngWeb"/>
+              <w:pStyle w:val="NormalWeb"/>
               <w:spacing w:beforeAutospacing="0" w:afterAutospacing="0"/>
               <w:jc w:val="both"/>
             </w:pPr>
@@ -7771,7 +7771,7 @@
           </w:tcPr>
           <w:p>
             <w:pPr>
-              <w:pStyle w:val="ThngthngWeb"/>
+              <w:pStyle w:val="NormalWeb"/>
               <w:spacing w:beforeAutospacing="0" w:afterAutospacing="0"/>
               <w:jc w:val="both"/>
             </w:pPr>
@@ -7809,7 +7809,7 @@
           </w:tcPr>
           <w:p>
             <w:pPr>
-              <w:pStyle w:val="ThngthngWeb"/>
+              <w:pStyle w:val="NormalWeb"/>
               <w:spacing w:beforeAutospacing="0" w:afterAutospacing="0"/>
               <w:jc w:val="both"/>
             </w:pPr>
@@ -7844,7 +7844,7 @@
           </w:tcPr>
           <w:p>
             <w:pPr>
-              <w:pStyle w:val="ThngthngWeb"/>
+              <w:pStyle w:val="NormalWeb"/>
               <w:spacing w:beforeAutospacing="0" w:afterAutospacing="0"/>
               <w:jc w:val="both"/>
             </w:pPr>
@@ -7898,7 +7898,7 @@
           </w:tcPr>
           <w:p>
             <w:pPr>
-              <w:pStyle w:val="ThngthngWeb"/>
+              <w:pStyle w:val="NormalWeb"/>
               <w:spacing w:beforeAutospacing="0" w:afterAutospacing="0"/>
               <w:jc w:val="both"/>
             </w:pPr>
@@ -7933,7 +7933,7 @@
           </w:tcPr>
           <w:p>
             <w:pPr>
-              <w:pStyle w:val="ThngthngWeb"/>
+              <w:pStyle w:val="NormalWeb"/>
               <w:spacing w:beforeAutospacing="0" w:afterAutospacing="0"/>
               <w:jc w:val="both"/>
             </w:pPr>
@@ -7987,7 +7987,7 @@
           </w:tcPr>
           <w:p>
             <w:pPr>
-              <w:pStyle w:val="ThngthngWeb"/>
+              <w:pStyle w:val="NormalWeb"/>
               <w:spacing w:beforeAutospacing="0" w:afterAutospacing="0"/>
               <w:jc w:val="both"/>
             </w:pPr>
@@ -8022,7 +8022,7 @@
           </w:tcPr>
           <w:p>
             <w:pPr>
-              <w:pStyle w:val="ThngthngWeb"/>
+              <w:pStyle w:val="NormalWeb"/>
               <w:spacing w:before="0" w:beforeAutospacing="0" w:after="0" w:afterAutospacing="0"/>
               <w:jc w:val="both"/>
             </w:pPr>
@@ -8060,7 +8060,7 @@
           </w:tcPr>
           <w:p>
             <w:pPr>
-              <w:pStyle w:val="ThngthngWeb"/>
+              <w:pStyle w:val="NormalWeb"/>
               <w:spacing w:beforeAutospacing="0" w:afterAutospacing="0"/>
               <w:jc w:val="both"/>
             </w:pPr>
@@ -8095,7 +8095,7 @@
           </w:tcPr>
           <w:p>
             <w:pPr>
-              <w:pStyle w:val="ThngthngWeb"/>
+              <w:pStyle w:val="NormalWeb"/>
               <w:spacing w:before="0" w:beforeAutospacing="0" w:after="0" w:afterAutospacing="0"/>
               <w:jc w:val="both"/>
             </w:pPr>
@@ -8149,7 +8149,7 @@
           </w:tcPr>
           <w:p>
             <w:pPr>
-              <w:pStyle w:val="ThngthngWeb"/>
+              <w:pStyle w:val="NormalWeb"/>
               <w:spacing w:beforeAutospacing="0" w:afterAutospacing="0"/>
               <w:jc w:val="both"/>
             </w:pPr>
@@ -8184,7 +8184,7 @@
           </w:tcPr>
           <w:p>
             <w:pPr>
-              <w:pStyle w:val="ThngthngWeb"/>
+              <w:pStyle w:val="NormalWeb"/>
               <w:spacing w:beforeAutospacing="0" w:afterAutospacing="0"/>
               <w:jc w:val="both"/>
             </w:pPr>
@@ -8238,7 +8238,7 @@
           </w:tcPr>
           <w:p>
             <w:pPr>
-              <w:pStyle w:val="ThngthngWeb"/>
+              <w:pStyle w:val="NormalWeb"/>
               <w:spacing w:beforeAutospacing="0" w:afterAutospacing="0"/>
               <w:jc w:val="both"/>
             </w:pPr>
@@ -8273,7 +8273,7 @@
           </w:tcPr>
           <w:p>
             <w:pPr>
-              <w:pStyle w:val="ThngthngWeb"/>
+              <w:pStyle w:val="NormalWeb"/>
               <w:spacing w:beforeAutospacing="0" w:afterAutospacing="0"/>
               <w:jc w:val="both"/>
             </w:pPr>
@@ -8311,7 +8311,7 @@
           </w:tcPr>
           <w:p>
             <w:pPr>
-              <w:pStyle w:val="ThngthngWeb"/>
+              <w:pStyle w:val="NormalWeb"/>
               <w:spacing w:beforeAutospacing="0" w:afterAutospacing="0"/>
               <w:jc w:val="both"/>
             </w:pPr>
@@ -8346,7 +8346,7 @@
           </w:tcPr>
           <w:p>
             <w:pPr>
-              <w:pStyle w:val="ThngthngWeb"/>
+              <w:pStyle w:val="NormalWeb"/>
               <w:spacing w:beforeAutospacing="0" w:afterAutospacing="0"/>
               <w:jc w:val="both"/>
             </w:pPr>
@@ -8364,7 +8364,7 @@
     <w:p/>
     <w:p>
       <w:pPr>
-        <w:pStyle w:val="ThngthngWeb"/>
+        <w:pStyle w:val="NormalWeb"/>
         <w:numPr>
           <w:ilvl w:val="2"/>
           <w:numId w:val="17"/>
@@ -8437,7 +8437,7 @@
           </w:tcPr>
           <w:p>
             <w:pPr>
-              <w:pStyle w:val="ThngthngWeb"/>
+              <w:pStyle w:val="NormalWeb"/>
               <w:spacing w:beforeAutospacing="0" w:afterAutospacing="0"/>
               <w:jc w:val="both"/>
             </w:pPr>
@@ -8475,7 +8475,7 @@
           </w:tcPr>
           <w:p>
             <w:pPr>
-              <w:pStyle w:val="ThngthngWeb"/>
+              <w:pStyle w:val="NormalWeb"/>
               <w:spacing w:beforeAutospacing="0" w:afterAutospacing="0"/>
               <w:jc w:val="both"/>
             </w:pPr>
@@ -8515,7 +8515,7 @@
           </w:tcPr>
           <w:p>
             <w:pPr>
-              <w:pStyle w:val="ThngthngWeb"/>
+              <w:pStyle w:val="NormalWeb"/>
               <w:spacing w:beforeAutospacing="0" w:afterAutospacing="0"/>
               <w:jc w:val="both"/>
             </w:pPr>
@@ -8550,7 +8550,7 @@
           </w:tcPr>
           <w:p>
             <w:pPr>
-              <w:pStyle w:val="ThngthngWeb"/>
+              <w:pStyle w:val="NormalWeb"/>
               <w:spacing w:beforeAutospacing="0" w:afterAutospacing="0"/>
               <w:jc w:val="both"/>
             </w:pPr>
@@ -8588,7 +8588,7 @@
           </w:tcPr>
           <w:p>
             <w:pPr>
-              <w:pStyle w:val="ThngthngWeb"/>
+              <w:pStyle w:val="NormalWeb"/>
               <w:spacing w:beforeAutospacing="0" w:afterAutospacing="0"/>
               <w:jc w:val="both"/>
             </w:pPr>
@@ -8622,7 +8622,7 @@
           </w:tcPr>
           <w:p>
             <w:pPr>
-              <w:pStyle w:val="ThngthngWeb"/>
+              <w:pStyle w:val="NormalWeb"/>
               <w:spacing w:beforeAutospacing="0" w:afterAutospacing="0"/>
               <w:jc w:val="both"/>
             </w:pPr>
@@ -8660,7 +8660,7 @@
           </w:tcPr>
           <w:p>
             <w:pPr>
-              <w:pStyle w:val="ThngthngWeb"/>
+              <w:pStyle w:val="NormalWeb"/>
               <w:spacing w:beforeAutospacing="0" w:afterAutospacing="0"/>
               <w:jc w:val="both"/>
             </w:pPr>
@@ -8694,7 +8694,7 @@
           </w:tcPr>
           <w:p>
             <w:pPr>
-              <w:pStyle w:val="ThngthngWeb"/>
+              <w:pStyle w:val="NormalWeb"/>
               <w:spacing w:beforeAutospacing="0" w:afterAutospacing="0"/>
               <w:jc w:val="both"/>
             </w:pPr>
@@ -8732,7 +8732,7 @@
           </w:tcPr>
           <w:p>
             <w:pPr>
-              <w:pStyle w:val="ThngthngWeb"/>
+              <w:pStyle w:val="NormalWeb"/>
               <w:spacing w:beforeAutospacing="0" w:afterAutospacing="0"/>
               <w:jc w:val="both"/>
             </w:pPr>
@@ -8767,7 +8767,7 @@
           </w:tcPr>
           <w:p>
             <w:pPr>
-              <w:pStyle w:val="ThngthngWeb"/>
+              <w:pStyle w:val="NormalWeb"/>
               <w:spacing w:before="0" w:beforeAutospacing="0" w:after="0" w:afterAutospacing="0"/>
               <w:jc w:val="both"/>
             </w:pPr>
@@ -8814,7 +8814,7 @@
           </w:tcPr>
           <w:p>
             <w:pPr>
-              <w:pStyle w:val="ThngthngWeb"/>
+              <w:pStyle w:val="NormalWeb"/>
               <w:spacing w:beforeAutospacing="0" w:afterAutospacing="0"/>
               <w:jc w:val="both"/>
             </w:pPr>
@@ -8848,7 +8848,7 @@
           </w:tcPr>
           <w:p>
             <w:pPr>
-              <w:pStyle w:val="ThngthngWeb"/>
+              <w:pStyle w:val="NormalWeb"/>
               <w:spacing w:before="0" w:beforeAutospacing="0" w:after="0" w:afterAutospacing="0"/>
               <w:jc w:val="both"/>
             </w:pPr>
@@ -8886,7 +8886,7 @@
           </w:tcPr>
           <w:p>
             <w:pPr>
-              <w:pStyle w:val="ThngthngWeb"/>
+              <w:pStyle w:val="NormalWeb"/>
               <w:spacing w:beforeAutospacing="0" w:afterAutospacing="0"/>
               <w:jc w:val="both"/>
             </w:pPr>
@@ -8920,7 +8920,7 @@
           </w:tcPr>
           <w:p>
             <w:pPr>
-              <w:pStyle w:val="ThngthngWeb"/>
+              <w:pStyle w:val="NormalWeb"/>
               <w:spacing w:before="0" w:beforeAutospacing="0" w:after="0" w:afterAutospacing="0"/>
               <w:ind w:left="-15" w:hanging="15"/>
               <w:jc w:val="both"/>
@@ -8968,7 +8968,7 @@
           </w:tcPr>
           <w:p>
             <w:pPr>
-              <w:pStyle w:val="ThngthngWeb"/>
+              <w:pStyle w:val="NormalWeb"/>
               <w:spacing w:beforeAutospacing="0" w:afterAutospacing="0"/>
               <w:jc w:val="both"/>
             </w:pPr>
@@ -9002,7 +9002,7 @@
           </w:tcPr>
           <w:p>
             <w:pPr>
-              <w:pStyle w:val="ThngthngWeb"/>
+              <w:pStyle w:val="NormalWeb"/>
               <w:spacing w:beforeAutospacing="0" w:afterAutospacing="0"/>
               <w:jc w:val="both"/>
             </w:pPr>
@@ -9040,7 +9040,7 @@
           </w:tcPr>
           <w:p>
             <w:pPr>
-              <w:pStyle w:val="ThngthngWeb"/>
+              <w:pStyle w:val="NormalWeb"/>
               <w:spacing w:beforeAutospacing="0" w:afterAutospacing="0"/>
               <w:jc w:val="both"/>
             </w:pPr>
@@ -9074,7 +9074,7 @@
           </w:tcPr>
           <w:p>
             <w:pPr>
-              <w:pStyle w:val="ThngthngWeb"/>
+              <w:pStyle w:val="NormalWeb"/>
               <w:spacing w:beforeAutospacing="0" w:afterAutospacing="0"/>
               <w:jc w:val="both"/>
             </w:pPr>
@@ -9091,7 +9091,7 @@
     </w:tbl>
     <w:p>
       <w:pPr>
-        <w:pStyle w:val="ThngthngWeb"/>
+        <w:pStyle w:val="NormalWeb"/>
         <w:numPr>
           <w:ilvl w:val="2"/>
           <w:numId w:val="18"/>
@@ -9164,7 +9164,7 @@
           </w:tcPr>
           <w:p>
             <w:pPr>
-              <w:pStyle w:val="ThngthngWeb"/>
+              <w:pStyle w:val="NormalWeb"/>
               <w:spacing w:beforeAutospacing="0" w:afterAutospacing="0"/>
               <w:jc w:val="both"/>
             </w:pPr>
@@ -9202,7 +9202,7 @@
           </w:tcPr>
           <w:p>
             <w:pPr>
-              <w:pStyle w:val="ThngthngWeb"/>
+              <w:pStyle w:val="NormalWeb"/>
               <w:spacing w:beforeAutospacing="0" w:afterAutospacing="0"/>
               <w:jc w:val="both"/>
             </w:pPr>
@@ -9242,7 +9242,7 @@
           </w:tcPr>
           <w:p>
             <w:pPr>
-              <w:pStyle w:val="ThngthngWeb"/>
+              <w:pStyle w:val="NormalWeb"/>
               <w:spacing w:beforeAutospacing="0" w:afterAutospacing="0"/>
               <w:jc w:val="both"/>
             </w:pPr>
@@ -9276,7 +9276,7 @@
           </w:tcPr>
           <w:p>
             <w:pPr>
-              <w:pStyle w:val="ThngthngWeb"/>
+              <w:pStyle w:val="NormalWeb"/>
               <w:spacing w:beforeAutospacing="0" w:afterAutospacing="0"/>
               <w:jc w:val="both"/>
             </w:pPr>
@@ -9316,7 +9316,7 @@
           </w:tcPr>
           <w:p>
             <w:pPr>
-              <w:pStyle w:val="ThngthngWeb"/>
+              <w:pStyle w:val="NormalWeb"/>
               <w:spacing w:beforeAutospacing="0" w:afterAutospacing="0"/>
               <w:jc w:val="both"/>
             </w:pPr>
@@ -9350,7 +9350,7 @@
           </w:tcPr>
           <w:p>
             <w:pPr>
-              <w:pStyle w:val="ThngthngWeb"/>
+              <w:pStyle w:val="NormalWeb"/>
               <w:spacing w:beforeAutospacing="0" w:afterAutospacing="0"/>
               <w:jc w:val="both"/>
             </w:pPr>
@@ -9404,7 +9404,7 @@
           </w:tcPr>
           <w:p>
             <w:pPr>
-              <w:pStyle w:val="ThngthngWeb"/>
+              <w:pStyle w:val="NormalWeb"/>
               <w:spacing w:beforeAutospacing="0" w:afterAutospacing="0"/>
               <w:jc w:val="both"/>
             </w:pPr>
@@ -9438,7 +9438,7 @@
           </w:tcPr>
           <w:p>
             <w:pPr>
-              <w:pStyle w:val="ThngthngWeb"/>
+              <w:pStyle w:val="NormalWeb"/>
               <w:spacing w:beforeAutospacing="0" w:afterAutospacing="0"/>
               <w:jc w:val="both"/>
             </w:pPr>
@@ -9478,7 +9478,7 @@
           </w:tcPr>
           <w:p>
             <w:pPr>
-              <w:pStyle w:val="ThngthngWeb"/>
+              <w:pStyle w:val="NormalWeb"/>
               <w:spacing w:beforeAutospacing="0" w:afterAutospacing="0"/>
               <w:jc w:val="both"/>
             </w:pPr>
@@ -9512,7 +9512,7 @@
           </w:tcPr>
           <w:p>
             <w:pPr>
-              <w:pStyle w:val="ThngthngWeb"/>
+              <w:pStyle w:val="NormalWeb"/>
               <w:spacing w:before="0" w:beforeAutospacing="0" w:after="0" w:afterAutospacing="0"/>
               <w:jc w:val="both"/>
             </w:pPr>
@@ -9548,7 +9548,7 @@
           </w:p>
           <w:p>
             <w:pPr>
-              <w:pStyle w:val="ThngthngWeb"/>
+              <w:pStyle w:val="NormalWeb"/>
               <w:spacing w:before="0" w:beforeAutospacing="0" w:after="0" w:afterAutospacing="0"/>
               <w:jc w:val="both"/>
             </w:pPr>
@@ -9588,7 +9588,7 @@
           </w:tcPr>
           <w:p>
             <w:pPr>
-              <w:pStyle w:val="ThngthngWeb"/>
+              <w:pStyle w:val="NormalWeb"/>
               <w:spacing w:beforeAutospacing="0" w:afterAutospacing="0"/>
               <w:jc w:val="both"/>
             </w:pPr>
@@ -9622,7 +9622,7 @@
           </w:tcPr>
           <w:p>
             <w:pPr>
-              <w:pStyle w:val="ThngthngWeb"/>
+              <w:pStyle w:val="NormalWeb"/>
               <w:spacing w:before="0" w:beforeAutospacing="0" w:after="0" w:afterAutospacing="0"/>
               <w:ind w:left="40"/>
               <w:jc w:val="both"/>
@@ -9639,7 +9639,7 @@
           </w:p>
           <w:p>
             <w:pPr>
-              <w:pStyle w:val="ThngthngWeb"/>
+              <w:pStyle w:val="NormalWeb"/>
               <w:spacing w:before="0" w:beforeAutospacing="0" w:after="0" w:afterAutospacing="0"/>
               <w:jc w:val="both"/>
             </w:pPr>
@@ -9679,7 +9679,7 @@
           </w:tcPr>
           <w:p>
             <w:pPr>
-              <w:pStyle w:val="ThngthngWeb"/>
+              <w:pStyle w:val="NormalWeb"/>
               <w:spacing w:beforeAutospacing="0" w:afterAutospacing="0"/>
               <w:jc w:val="both"/>
             </w:pPr>
@@ -9713,7 +9713,7 @@
           </w:tcPr>
           <w:p>
             <w:pPr>
-              <w:pStyle w:val="ThngthngWeb"/>
+              <w:pStyle w:val="NormalWeb"/>
               <w:spacing w:before="0" w:beforeAutospacing="0" w:after="0" w:afterAutospacing="0"/>
               <w:ind w:left="-15" w:hanging="15"/>
               <w:jc w:val="both"/>
@@ -9774,7 +9774,7 @@
           </w:tcPr>
           <w:p>
             <w:pPr>
-              <w:pStyle w:val="ThngthngWeb"/>
+              <w:pStyle w:val="NormalWeb"/>
               <w:spacing w:beforeAutospacing="0" w:afterAutospacing="0"/>
               <w:jc w:val="both"/>
             </w:pPr>
@@ -9808,7 +9808,7 @@
           </w:tcPr>
           <w:p>
             <w:pPr>
-              <w:pStyle w:val="ThngthngWeb"/>
+              <w:pStyle w:val="NormalWeb"/>
               <w:spacing w:beforeAutospacing="0" w:afterAutospacing="0"/>
               <w:jc w:val="both"/>
             </w:pPr>
@@ -9848,7 +9848,7 @@
           </w:tcPr>
           <w:p>
             <w:pPr>
-              <w:pStyle w:val="ThngthngWeb"/>
+              <w:pStyle w:val="NormalWeb"/>
               <w:spacing w:beforeAutospacing="0" w:afterAutospacing="0"/>
               <w:jc w:val="both"/>
             </w:pPr>
@@ -9883,7 +9883,7 @@
           </w:tcPr>
           <w:p>
             <w:pPr>
-              <w:pStyle w:val="ThngthngWeb"/>
+              <w:pStyle w:val="NormalWeb"/>
               <w:spacing w:beforeAutospacing="0" w:afterAutospacing="0"/>
               <w:jc w:val="both"/>
             </w:pPr>
@@ -9902,7 +9902,7 @@
     </w:tbl>
     <w:p>
       <w:pPr>
-        <w:pStyle w:val="ThngthngWeb"/>
+        <w:pStyle w:val="NormalWeb"/>
         <w:numPr>
           <w:ilvl w:val="2"/>
           <w:numId w:val="19"/>
@@ -9975,7 +9975,7 @@
           </w:tcPr>
           <w:p>
             <w:pPr>
-              <w:pStyle w:val="ThngthngWeb"/>
+              <w:pStyle w:val="NormalWeb"/>
               <w:spacing w:beforeAutospacing="0" w:afterAutospacing="0"/>
               <w:jc w:val="both"/>
             </w:pPr>
@@ -10013,7 +10013,7 @@
           </w:tcPr>
           <w:p>
             <w:pPr>
-              <w:pStyle w:val="ThngthngWeb"/>
+              <w:pStyle w:val="NormalWeb"/>
               <w:spacing w:beforeAutospacing="0" w:afterAutospacing="0"/>
               <w:jc w:val="both"/>
             </w:pPr>
@@ -10052,7 +10052,7 @@
           </w:tcPr>
           <w:p>
             <w:pPr>
-              <w:pStyle w:val="ThngthngWeb"/>
+              <w:pStyle w:val="NormalWeb"/>
               <w:spacing w:beforeAutospacing="0" w:afterAutospacing="0"/>
               <w:jc w:val="both"/>
             </w:pPr>
@@ -10086,7 +10086,7 @@
           </w:tcPr>
           <w:p>
             <w:pPr>
-              <w:pStyle w:val="ThngthngWeb"/>
+              <w:pStyle w:val="NormalWeb"/>
               <w:spacing w:beforeAutospacing="0" w:afterAutospacing="0"/>
               <w:jc w:val="both"/>
             </w:pPr>
@@ -10125,7 +10125,7 @@
           </w:tcPr>
           <w:p>
             <w:pPr>
-              <w:pStyle w:val="ThngthngWeb"/>
+              <w:pStyle w:val="NormalWeb"/>
               <w:spacing w:beforeAutospacing="0" w:afterAutospacing="0"/>
               <w:jc w:val="both"/>
             </w:pPr>
@@ -10159,7 +10159,7 @@
           </w:tcPr>
           <w:p>
             <w:pPr>
-              <w:pStyle w:val="ThngthngWeb"/>
+              <w:pStyle w:val="NormalWeb"/>
               <w:spacing w:beforeAutospacing="0" w:afterAutospacing="0"/>
               <w:jc w:val="both"/>
             </w:pPr>
@@ -10198,7 +10198,7 @@
           </w:tcPr>
           <w:p>
             <w:pPr>
-              <w:pStyle w:val="ThngthngWeb"/>
+              <w:pStyle w:val="NormalWeb"/>
               <w:spacing w:beforeAutospacing="0" w:afterAutospacing="0"/>
               <w:jc w:val="both"/>
             </w:pPr>
@@ -10232,7 +10232,7 @@
           </w:tcPr>
           <w:p>
             <w:pPr>
-              <w:pStyle w:val="ThngthngWeb"/>
+              <w:pStyle w:val="NormalWeb"/>
               <w:spacing w:beforeAutospacing="0" w:afterAutospacing="0"/>
               <w:jc w:val="both"/>
             </w:pPr>
@@ -10271,7 +10271,7 @@
           </w:tcPr>
           <w:p>
             <w:pPr>
-              <w:pStyle w:val="ThngthngWeb"/>
+              <w:pStyle w:val="NormalWeb"/>
               <w:spacing w:beforeAutospacing="0" w:afterAutospacing="0"/>
               <w:jc w:val="both"/>
             </w:pPr>
@@ -10305,7 +10305,7 @@
           </w:tcPr>
           <w:p>
             <w:pPr>
-              <w:pStyle w:val="ThngthngWeb"/>
+              <w:pStyle w:val="NormalWeb"/>
               <w:spacing w:before="0" w:beforeAutospacing="0" w:after="0" w:afterAutospacing="0"/>
               <w:jc w:val="both"/>
             </w:pPr>
@@ -10364,7 +10364,7 @@
           </w:tcPr>
           <w:p>
             <w:pPr>
-              <w:pStyle w:val="ThngthngWeb"/>
+              <w:pStyle w:val="NormalWeb"/>
               <w:spacing w:beforeAutospacing="0" w:afterAutospacing="0"/>
               <w:jc w:val="both"/>
             </w:pPr>
@@ -10398,7 +10398,7 @@
           </w:tcPr>
           <w:p>
             <w:pPr>
-              <w:pStyle w:val="ThngthngWeb"/>
+              <w:pStyle w:val="NormalWeb"/>
               <w:spacing w:before="0" w:beforeAutospacing="0" w:after="0" w:afterAutospacing="0"/>
               <w:ind w:firstLine="30"/>
               <w:jc w:val="both"/>
@@ -10458,7 +10458,7 @@
           </w:tcPr>
           <w:p>
             <w:pPr>
-              <w:pStyle w:val="ThngthngWeb"/>
+              <w:pStyle w:val="NormalWeb"/>
               <w:spacing w:beforeAutospacing="0" w:afterAutospacing="0"/>
               <w:jc w:val="both"/>
             </w:pPr>
@@ -10492,7 +10492,7 @@
           </w:tcPr>
           <w:p>
             <w:pPr>
-              <w:pStyle w:val="ThngthngWeb"/>
+              <w:pStyle w:val="NormalWeb"/>
               <w:spacing w:before="0" w:beforeAutospacing="0" w:after="0" w:afterAutospacing="0"/>
               <w:ind w:left="-15" w:firstLine="30"/>
               <w:jc w:val="both"/>
@@ -10509,7 +10509,7 @@
           </w:p>
           <w:p>
             <w:pPr>
-              <w:pStyle w:val="ThngthngWeb"/>
+              <w:pStyle w:val="NormalWeb"/>
               <w:spacing w:before="0" w:beforeAutospacing="0" w:after="0" w:afterAutospacing="0"/>
               <w:ind w:left="-15" w:firstLine="30"/>
               <w:jc w:val="both"/>
@@ -10569,7 +10569,7 @@
           </w:tcPr>
           <w:p>
             <w:pPr>
-              <w:pStyle w:val="ThngthngWeb"/>
+              <w:pStyle w:val="NormalWeb"/>
               <w:spacing w:beforeAutospacing="0" w:afterAutospacing="0"/>
               <w:jc w:val="both"/>
             </w:pPr>
@@ -10603,7 +10603,7 @@
           </w:tcPr>
           <w:p>
             <w:pPr>
-              <w:pStyle w:val="ThngthngWeb"/>
+              <w:pStyle w:val="NormalWeb"/>
               <w:spacing w:beforeAutospacing="0" w:afterAutospacing="0"/>
               <w:jc w:val="both"/>
             </w:pPr>
@@ -10642,7 +10642,7 @@
           </w:tcPr>
           <w:p>
             <w:pPr>
-              <w:pStyle w:val="ThngthngWeb"/>
+              <w:pStyle w:val="NormalWeb"/>
               <w:spacing w:beforeAutospacing="0" w:afterAutospacing="0"/>
               <w:jc w:val="both"/>
             </w:pPr>
@@ -10676,7 +10676,7 @@
           </w:tcPr>
           <w:p>
             <w:pPr>
-              <w:pStyle w:val="ThngthngWeb"/>
+              <w:pStyle w:val="NormalWeb"/>
               <w:spacing w:beforeAutospacing="0" w:afterAutospacing="0"/>
               <w:jc w:val="both"/>
             </w:pPr>
@@ -10695,7 +10695,7 @@
     </w:tbl>
     <w:p>
       <w:pPr>
-        <w:pStyle w:val="ThngthngWeb"/>
+        <w:pStyle w:val="NormalWeb"/>
         <w:numPr>
           <w:ilvl w:val="2"/>
           <w:numId w:val="20"/>
@@ -10768,7 +10768,7 @@
           </w:tcPr>
           <w:p>
             <w:pPr>
-              <w:pStyle w:val="ThngthngWeb"/>
+              <w:pStyle w:val="NormalWeb"/>
               <w:spacing w:beforeAutospacing="0" w:afterAutospacing="0"/>
               <w:jc w:val="both"/>
             </w:pPr>
@@ -10806,7 +10806,7 @@
           </w:tcPr>
           <w:p>
             <w:pPr>
-              <w:pStyle w:val="ThngthngWeb"/>
+              <w:pStyle w:val="NormalWeb"/>
               <w:spacing w:beforeAutospacing="0" w:afterAutospacing="0"/>
               <w:jc w:val="both"/>
             </w:pPr>
@@ -10845,7 +10845,7 @@
           </w:tcPr>
           <w:p>
             <w:pPr>
-              <w:pStyle w:val="ThngthngWeb"/>
+              <w:pStyle w:val="NormalWeb"/>
               <w:spacing w:beforeAutospacing="0" w:afterAutospacing="0"/>
               <w:jc w:val="both"/>
             </w:pPr>
@@ -10879,7 +10879,7 @@
           </w:tcPr>
           <w:p>
             <w:pPr>
-              <w:pStyle w:val="ThngthngWeb"/>
+              <w:pStyle w:val="NormalWeb"/>
               <w:spacing w:beforeAutospacing="0" w:afterAutospacing="0"/>
               <w:jc w:val="both"/>
             </w:pPr>
@@ -10918,7 +10918,7 @@
           </w:tcPr>
           <w:p>
             <w:pPr>
-              <w:pStyle w:val="ThngthngWeb"/>
+              <w:pStyle w:val="NormalWeb"/>
               <w:spacing w:beforeAutospacing="0" w:afterAutospacing="0"/>
               <w:jc w:val="both"/>
             </w:pPr>
@@ -10952,7 +10952,7 @@
           </w:tcPr>
           <w:p>
             <w:pPr>
-              <w:pStyle w:val="ThngthngWeb"/>
+              <w:pStyle w:val="NormalWeb"/>
               <w:spacing w:beforeAutospacing="0" w:afterAutospacing="0"/>
               <w:jc w:val="both"/>
             </w:pPr>
@@ -10991,7 +10991,7 @@
           </w:tcPr>
           <w:p>
             <w:pPr>
-              <w:pStyle w:val="ThngthngWeb"/>
+              <w:pStyle w:val="NormalWeb"/>
               <w:spacing w:beforeAutospacing="0" w:afterAutospacing="0"/>
               <w:jc w:val="both"/>
             </w:pPr>
@@ -11026,7 +11026,7 @@
           </w:tcPr>
           <w:p>
             <w:pPr>
-              <w:pStyle w:val="ThngthngWeb"/>
+              <w:pStyle w:val="NormalWeb"/>
               <w:spacing w:beforeAutospacing="0" w:afterAutospacing="0"/>
               <w:jc w:val="both"/>
             </w:pPr>
@@ -11065,7 +11065,7 @@
           </w:tcPr>
           <w:p>
             <w:pPr>
-              <w:pStyle w:val="ThngthngWeb"/>
+              <w:pStyle w:val="NormalWeb"/>
               <w:spacing w:beforeAutospacing="0" w:afterAutospacing="0"/>
               <w:jc w:val="both"/>
             </w:pPr>
@@ -11099,7 +11099,7 @@
           </w:tcPr>
           <w:p>
             <w:pPr>
-              <w:pStyle w:val="ThngthngWeb"/>
+              <w:pStyle w:val="NormalWeb"/>
               <w:spacing w:before="0" w:beforeAutospacing="0" w:after="0" w:afterAutospacing="0"/>
               <w:jc w:val="both"/>
             </w:pPr>
@@ -11138,7 +11138,7 @@
           </w:tcPr>
           <w:p>
             <w:pPr>
-              <w:pStyle w:val="ThngthngWeb"/>
+              <w:pStyle w:val="NormalWeb"/>
               <w:spacing w:beforeAutospacing="0" w:afterAutospacing="0"/>
               <w:jc w:val="both"/>
             </w:pPr>
@@ -11172,7 +11172,7 @@
           </w:tcPr>
           <w:p>
             <w:pPr>
-              <w:pStyle w:val="ThngthngWeb"/>
+              <w:pStyle w:val="NormalWeb"/>
               <w:spacing w:before="0" w:beforeAutospacing="0" w:after="0" w:afterAutospacing="0"/>
               <w:jc w:val="both"/>
             </w:pPr>
@@ -11211,7 +11211,7 @@
           </w:tcPr>
           <w:p>
             <w:pPr>
-              <w:pStyle w:val="ThngthngWeb"/>
+              <w:pStyle w:val="NormalWeb"/>
               <w:spacing w:beforeAutospacing="0" w:afterAutospacing="0"/>
               <w:jc w:val="both"/>
             </w:pPr>
@@ -11245,7 +11245,7 @@
           </w:tcPr>
           <w:p>
             <w:pPr>
-              <w:pStyle w:val="ThngthngWeb"/>
+              <w:pStyle w:val="NormalWeb"/>
               <w:spacing w:before="0" w:beforeAutospacing="0" w:after="0" w:afterAutospacing="0"/>
               <w:ind w:left="-15" w:hanging="15"/>
               <w:jc w:val="both"/>
@@ -11285,7 +11285,7 @@
           </w:tcPr>
           <w:p>
             <w:pPr>
-              <w:pStyle w:val="ThngthngWeb"/>
+              <w:pStyle w:val="NormalWeb"/>
               <w:spacing w:beforeAutospacing="0" w:afterAutospacing="0"/>
               <w:jc w:val="both"/>
             </w:pPr>
@@ -11319,7 +11319,7 @@
           </w:tcPr>
           <w:p>
             <w:pPr>
-              <w:pStyle w:val="ThngthngWeb"/>
+              <w:pStyle w:val="NormalWeb"/>
               <w:spacing w:beforeAutospacing="0" w:afterAutospacing="0"/>
               <w:jc w:val="both"/>
             </w:pPr>
@@ -11358,7 +11358,7 @@
           </w:tcPr>
           <w:p>
             <w:pPr>
-              <w:pStyle w:val="ThngthngWeb"/>
+              <w:pStyle w:val="NormalWeb"/>
               <w:spacing w:beforeAutospacing="0" w:afterAutospacing="0"/>
               <w:jc w:val="both"/>
             </w:pPr>
@@ -11392,7 +11392,7 @@
           </w:tcPr>
           <w:p>
             <w:pPr>
-              <w:pStyle w:val="ThngthngWeb"/>
+              <w:pStyle w:val="NormalWeb"/>
               <w:spacing w:beforeAutospacing="0" w:afterAutospacing="0"/>
               <w:jc w:val="both"/>
             </w:pPr>
@@ -11412,7 +11412,7 @@
     <w:p/>
     <w:p>
       <w:pPr>
-        <w:pStyle w:val="ThngthngWeb"/>
+        <w:pStyle w:val="NormalWeb"/>
         <w:numPr>
           <w:ilvl w:val="2"/>
           <w:numId w:val="21"/>
@@ -11485,7 +11485,7 @@
           </w:tcPr>
           <w:p>
             <w:pPr>
-              <w:pStyle w:val="ThngthngWeb"/>
+              <w:pStyle w:val="NormalWeb"/>
               <w:spacing w:beforeAutospacing="0" w:afterAutospacing="0"/>
               <w:jc w:val="both"/>
             </w:pPr>
@@ -11523,7 +11523,7 @@
           </w:tcPr>
           <w:p>
             <w:pPr>
-              <w:pStyle w:val="ThngthngWeb"/>
+              <w:pStyle w:val="NormalWeb"/>
               <w:spacing w:beforeAutospacing="0" w:afterAutospacing="0"/>
               <w:jc w:val="both"/>
             </w:pPr>
@@ -11563,7 +11563,7 @@
           </w:tcPr>
           <w:p>
             <w:pPr>
-              <w:pStyle w:val="ThngthngWeb"/>
+              <w:pStyle w:val="NormalWeb"/>
               <w:spacing w:beforeAutospacing="0" w:afterAutospacing="0"/>
               <w:jc w:val="both"/>
             </w:pPr>
@@ -11598,7 +11598,7 @@
           </w:tcPr>
           <w:p>
             <w:pPr>
-              <w:pStyle w:val="ThngthngWeb"/>
+              <w:pStyle w:val="NormalWeb"/>
               <w:spacing w:beforeAutospacing="0" w:afterAutospacing="0"/>
               <w:jc w:val="both"/>
             </w:pPr>
@@ -11636,7 +11636,7 @@
           </w:tcPr>
           <w:p>
             <w:pPr>
-              <w:pStyle w:val="ThngthngWeb"/>
+              <w:pStyle w:val="NormalWeb"/>
               <w:spacing w:beforeAutospacing="0" w:afterAutospacing="0"/>
               <w:jc w:val="both"/>
             </w:pPr>
@@ -11671,7 +11671,7 @@
           </w:tcPr>
           <w:p>
             <w:pPr>
-              <w:pStyle w:val="ThngthngWeb"/>
+              <w:pStyle w:val="NormalWeb"/>
               <w:spacing w:beforeAutospacing="0" w:afterAutospacing="0"/>
               <w:jc w:val="both"/>
             </w:pPr>
@@ -11709,7 +11709,7 @@
           </w:tcPr>
           <w:p>
             <w:pPr>
-              <w:pStyle w:val="ThngthngWeb"/>
+              <w:pStyle w:val="NormalWeb"/>
               <w:spacing w:beforeAutospacing="0" w:afterAutospacing="0"/>
               <w:jc w:val="both"/>
             </w:pPr>
@@ -11744,7 +11744,7 @@
           </w:tcPr>
           <w:p>
             <w:pPr>
-              <w:pStyle w:val="ThngthngWeb"/>
+              <w:pStyle w:val="NormalWeb"/>
               <w:spacing w:beforeAutospacing="0" w:afterAutospacing="0"/>
               <w:jc w:val="both"/>
             </w:pPr>
@@ -11782,7 +11782,7 @@
           </w:tcPr>
           <w:p>
             <w:pPr>
-              <w:pStyle w:val="ThngthngWeb"/>
+              <w:pStyle w:val="NormalWeb"/>
               <w:spacing w:beforeAutospacing="0" w:afterAutospacing="0"/>
               <w:jc w:val="both"/>
             </w:pPr>
@@ -11817,7 +11817,7 @@
           </w:tcPr>
           <w:p>
             <w:pPr>
-              <w:pStyle w:val="ThngthngWeb"/>
+              <w:pStyle w:val="NormalWeb"/>
               <w:spacing w:before="0" w:beforeAutospacing="0" w:after="0" w:afterAutospacing="0"/>
               <w:jc w:val="both"/>
             </w:pPr>
@@ -11855,7 +11855,7 @@
           </w:tcPr>
           <w:p>
             <w:pPr>
-              <w:pStyle w:val="ThngthngWeb"/>
+              <w:pStyle w:val="NormalWeb"/>
               <w:spacing w:beforeAutospacing="0" w:afterAutospacing="0"/>
               <w:jc w:val="both"/>
             </w:pPr>
@@ -11890,7 +11890,7 @@
           </w:tcPr>
           <w:p>
             <w:pPr>
-              <w:pStyle w:val="ThngthngWeb"/>
+              <w:pStyle w:val="NormalWeb"/>
               <w:spacing w:before="0" w:beforeAutospacing="0" w:after="0" w:afterAutospacing="0"/>
               <w:jc w:val="both"/>
             </w:pPr>
@@ -11928,7 +11928,7 @@
           </w:tcPr>
           <w:p>
             <w:pPr>
-              <w:pStyle w:val="ThngthngWeb"/>
+              <w:pStyle w:val="NormalWeb"/>
               <w:spacing w:beforeAutospacing="0" w:afterAutospacing="0"/>
               <w:jc w:val="both"/>
             </w:pPr>
@@ -11963,7 +11963,7 @@
           </w:tcPr>
           <w:p>
             <w:pPr>
-              <w:pStyle w:val="ThngthngWeb"/>
+              <w:pStyle w:val="NormalWeb"/>
               <w:spacing w:before="0" w:beforeAutospacing="0" w:after="0" w:afterAutospacing="0"/>
               <w:ind w:left="-15" w:hanging="15"/>
               <w:jc w:val="both"/>
@@ -12002,7 +12002,7 @@
           </w:tcPr>
           <w:p>
             <w:pPr>
-              <w:pStyle w:val="ThngthngWeb"/>
+              <w:pStyle w:val="NormalWeb"/>
               <w:spacing w:beforeAutospacing="0" w:afterAutospacing="0"/>
               <w:jc w:val="both"/>
             </w:pPr>
@@ -12038,7 +12038,7 @@
           </w:tcPr>
           <w:p>
             <w:pPr>
-              <w:pStyle w:val="ThngthngWeb"/>
+              <w:pStyle w:val="NormalWeb"/>
               <w:spacing w:before="0" w:beforeAutospacing="0" w:after="0" w:afterAutospacing="0"/>
               <w:ind w:left="-15" w:hanging="15"/>
               <w:jc w:val="both"/>
@@ -12077,7 +12077,7 @@
           </w:tcPr>
           <w:p>
             <w:pPr>
-              <w:pStyle w:val="ThngthngWeb"/>
+              <w:pStyle w:val="NormalWeb"/>
               <w:spacing w:beforeAutospacing="0" w:afterAutospacing="0"/>
               <w:jc w:val="both"/>
             </w:pPr>
@@ -12112,7 +12112,7 @@
           </w:tcPr>
           <w:p>
             <w:pPr>
-              <w:pStyle w:val="ThngthngWeb"/>
+              <w:pStyle w:val="NormalWeb"/>
               <w:spacing w:beforeAutospacing="0" w:afterAutospacing="0"/>
               <w:jc w:val="both"/>
             </w:pPr>
@@ -12129,7 +12129,7 @@
     </w:tbl>
     <w:p>
       <w:pPr>
-        <w:pStyle w:val="ThngthngWeb"/>
+        <w:pStyle w:val="NormalWeb"/>
         <w:numPr>
           <w:ilvl w:val="2"/>
           <w:numId w:val="22"/>
@@ -12202,7 +12202,7 @@
           </w:tcPr>
           <w:p>
             <w:pPr>
-              <w:pStyle w:val="ThngthngWeb"/>
+              <w:pStyle w:val="NormalWeb"/>
               <w:spacing w:beforeAutospacing="0" w:afterAutospacing="0"/>
               <w:jc w:val="both"/>
             </w:pPr>
@@ -12240,7 +12240,7 @@
           </w:tcPr>
           <w:p>
             <w:pPr>
-              <w:pStyle w:val="ThngthngWeb"/>
+              <w:pStyle w:val="NormalWeb"/>
               <w:spacing w:beforeAutospacing="0" w:afterAutospacing="0"/>
               <w:jc w:val="both"/>
             </w:pPr>
@@ -12280,7 +12280,7 @@
           </w:tcPr>
           <w:p>
             <w:pPr>
-              <w:pStyle w:val="ThngthngWeb"/>
+              <w:pStyle w:val="NormalWeb"/>
               <w:spacing w:beforeAutospacing="0" w:afterAutospacing="0"/>
               <w:jc w:val="both"/>
             </w:pPr>
@@ -12315,7 +12315,7 @@
           </w:tcPr>
           <w:p>
             <w:pPr>
-              <w:pStyle w:val="ThngthngWeb"/>
+              <w:pStyle w:val="NormalWeb"/>
               <w:spacing w:beforeAutospacing="0" w:afterAutospacing="0"/>
               <w:jc w:val="both"/>
             </w:pPr>
@@ -12353,7 +12353,7 @@
           </w:tcPr>
           <w:p>
             <w:pPr>
-              <w:pStyle w:val="ThngthngWeb"/>
+              <w:pStyle w:val="NormalWeb"/>
               <w:spacing w:beforeAutospacing="0" w:afterAutospacing="0"/>
               <w:jc w:val="both"/>
             </w:pPr>
@@ -12388,7 +12388,7 @@
           </w:tcPr>
           <w:p>
             <w:pPr>
-              <w:pStyle w:val="ThngthngWeb"/>
+              <w:pStyle w:val="NormalWeb"/>
               <w:spacing w:beforeAutospacing="0" w:afterAutospacing="0"/>
               <w:jc w:val="both"/>
             </w:pPr>
@@ -12426,7 +12426,7 @@
           </w:tcPr>
           <w:p>
             <w:pPr>
-              <w:pStyle w:val="ThngthngWeb"/>
+              <w:pStyle w:val="NormalWeb"/>
               <w:spacing w:beforeAutospacing="0" w:afterAutospacing="0"/>
               <w:jc w:val="both"/>
             </w:pPr>
@@ -12461,7 +12461,7 @@
           </w:tcPr>
           <w:p>
             <w:pPr>
-              <w:pStyle w:val="ThngthngWeb"/>
+              <w:pStyle w:val="NormalWeb"/>
               <w:spacing w:beforeAutospacing="0" w:afterAutospacing="0"/>
               <w:jc w:val="both"/>
             </w:pPr>
@@ -12499,7 +12499,7 @@
           </w:tcPr>
           <w:p>
             <w:pPr>
-              <w:pStyle w:val="ThngthngWeb"/>
+              <w:pStyle w:val="NormalWeb"/>
               <w:spacing w:beforeAutospacing="0" w:afterAutospacing="0"/>
               <w:jc w:val="both"/>
             </w:pPr>
@@ -12534,7 +12534,7 @@
           </w:tcPr>
           <w:p>
             <w:pPr>
-              <w:pStyle w:val="ThngthngWeb"/>
+              <w:pStyle w:val="NormalWeb"/>
               <w:spacing w:before="0" w:beforeAutospacing="0" w:after="0" w:afterAutospacing="0"/>
               <w:jc w:val="both"/>
             </w:pPr>
@@ -12572,7 +12572,7 @@
           </w:tcPr>
           <w:p>
             <w:pPr>
-              <w:pStyle w:val="ThngthngWeb"/>
+              <w:pStyle w:val="NormalWeb"/>
               <w:spacing w:beforeAutospacing="0" w:afterAutospacing="0"/>
               <w:jc w:val="both"/>
             </w:pPr>
@@ -12607,7 +12607,7 @@
           </w:tcPr>
           <w:p>
             <w:pPr>
-              <w:pStyle w:val="ThngthngWeb"/>
+              <w:pStyle w:val="NormalWeb"/>
               <w:spacing w:before="0" w:beforeAutospacing="0" w:after="0" w:afterAutospacing="0"/>
               <w:jc w:val="both"/>
             </w:pPr>
@@ -12645,7 +12645,7 @@
           </w:tcPr>
           <w:p>
             <w:pPr>
-              <w:pStyle w:val="ThngthngWeb"/>
+              <w:pStyle w:val="NormalWeb"/>
               <w:spacing w:beforeAutospacing="0" w:afterAutospacing="0"/>
               <w:jc w:val="both"/>
             </w:pPr>
@@ -12680,7 +12680,7 @@
           </w:tcPr>
           <w:p>
             <w:pPr>
-              <w:pStyle w:val="ThngthngWeb"/>
+              <w:pStyle w:val="NormalWeb"/>
               <w:spacing w:before="0" w:beforeAutospacing="0" w:after="0" w:afterAutospacing="0"/>
               <w:ind w:left="-15" w:hanging="15"/>
               <w:jc w:val="both"/>
@@ -12719,7 +12719,7 @@
           </w:tcPr>
           <w:p>
             <w:pPr>
-              <w:pStyle w:val="ThngthngWeb"/>
+              <w:pStyle w:val="NormalWeb"/>
               <w:spacing w:beforeAutospacing="0" w:afterAutospacing="0"/>
               <w:jc w:val="both"/>
             </w:pPr>
@@ -12779,7 +12779,7 @@
           </w:tcPr>
           <w:p>
             <w:pPr>
-              <w:pStyle w:val="ThngthngWeb"/>
+              <w:pStyle w:val="NormalWeb"/>
               <w:spacing w:beforeAutospacing="0" w:afterAutospacing="0"/>
               <w:jc w:val="both"/>
             </w:pPr>
@@ -12814,7 +12814,7 @@
           </w:tcPr>
           <w:p>
             <w:pPr>
-              <w:pStyle w:val="ThngthngWeb"/>
+              <w:pStyle w:val="NormalWeb"/>
               <w:spacing w:beforeAutospacing="0" w:afterAutospacing="0"/>
               <w:jc w:val="both"/>
             </w:pPr>
@@ -12855,16 +12855,14 @@
     </w:p>
     <w:p>
       <w:pPr>
-        <w:pStyle w:val="u1"/>
+        <w:pStyle w:val="Heading1"/>
         <w:numPr>
           <w:ilvl w:val="0"/>
           <w:numId w:val="6"/>
         </w:numPr>
-        <w:ind w:left="0"/>
-        <w:rPr>
-          <w:rFonts w:eastAsiaTheme="majorEastAsia" w:cs="Segoe UI"/>
-          <w:bCs/>
-          <w:szCs w:val="28"/>
+        <w:spacing w:line="240" w:lineRule="auto"/>
+        <w:rPr>
+          <w:rFonts w:ascii="Times New Roman" w:eastAsia="Times New Roman" w:hAnsi="Times New Roman" w:cs="Times New Roman"/>
         </w:rPr>
       </w:pPr>
       <w:bookmarkStart w:id="6" w:name="_Toc383891036"/>
@@ -12876,34 +12874,238 @@
     </w:p>
     <w:p>
       <w:pPr>
-        <w:rPr>
-          <w:rFonts w:cstheme="minorBidi"/>
-          <w:b/>
-          <w:color w:val="FF0000"/>
+        <w:pStyle w:val="Heading1"/>
+        <w:spacing w:line="240" w:lineRule="auto"/>
+        <w:ind w:left="450"/>
+        <w:rPr>
+          <w:rFonts w:eastAsia="Times New Roman" w:cs="Times New Roman"/>
+          <w:bCs/>
+          <w:color w:val="000000"/>
+          <w:sz w:val="28"/>
+          <w:szCs w:val="28"/>
         </w:rPr>
       </w:pPr>
     </w:p>
     <w:p>
       <w:pPr>
-        <w:pStyle w:val="oancuaDanhsach"/>
-        <w:numPr>
-          <w:ilvl w:val="0"/>
-          <w:numId w:val="9"/>
-        </w:numPr>
+        <w:pStyle w:val="Heading1"/>
+        <w:spacing w:line="240" w:lineRule="auto"/>
+        <w:ind w:left="450"/>
+        <w:rPr>
+          <w:rFonts w:eastAsia="Times New Roman" w:cs="Times New Roman"/>
+          <w:bCs/>
+          <w:color w:val="000000"/>
+          <w:sz w:val="28"/>
+          <w:szCs w:val="28"/>
+        </w:rPr>
+      </w:pPr>
+    </w:p>
+    <w:p>
+      <w:pPr>
+        <w:pStyle w:val="Heading1"/>
+        <w:spacing w:line="240" w:lineRule="auto"/>
+        <w:ind w:left="450"/>
+        <w:rPr>
+          <w:rFonts w:ascii="Times New Roman" w:eastAsia="Times New Roman" w:hAnsi="Times New Roman" w:cs="Times New Roman"/>
+        </w:rPr>
+      </w:pPr>
+      <w:r>
+        <w:rPr>
+          <w:rFonts w:eastAsia="Times New Roman" w:cs="Times New Roman"/>
+          <w:bCs/>
+          <w:color w:val="000000"/>
+          <w:sz w:val="28"/>
+          <w:szCs w:val="28"/>
+        </w:rPr>
+        <w:t>1. Màn hình đăng nhập</w:t>
+      </w:r>
+    </w:p>
+    <w:p>
+      <w:pPr>
+        <w:pStyle w:val="ListParagraph"/>
+        <w:spacing w:before="0" w:after="0" w:line="240" w:lineRule="auto"/>
+        <w:ind w:left="450"/>
+        <w:jc w:val="left"/>
+        <w:rPr>
+          <w:rFonts w:ascii="Times New Roman" w:eastAsia="Times New Roman" w:hAnsi="Times New Roman" w:cs="Times New Roman"/>
+        </w:rPr>
+      </w:pPr>
+    </w:p>
+    <w:p>
+      <w:pPr>
+        <w:pStyle w:val="ListParagraph"/>
+        <w:spacing w:line="240" w:lineRule="auto"/>
+        <w:ind w:left="450"/>
+        <w:rPr>
+          <w:rFonts w:ascii="Times New Roman" w:eastAsia="Times New Roman" w:hAnsi="Times New Roman" w:cs="Times New Roman"/>
+        </w:rPr>
+      </w:pPr>
+      <w:r>
+        <w:rPr>
+          <w:rFonts w:ascii="Times New Roman" w:eastAsia="Times New Roman" w:hAnsi="Times New Roman" w:cs="Times New Roman"/>
+          <w:noProof/>
+        </w:rPr>
+        <w:drawing>
+          <wp:inline distT="0" distB="0" distL="0" distR="0" wp14:anchorId="2E39CE24" wp14:editId="6F448E57">
+            <wp:extent cx="2930013" cy="5073015"/>
+            <wp:effectExtent l="0" t="0" r="3810" b="0"/>
+            <wp:docPr id="14" name="Picture 14"/>
+            <wp:cNvGraphicFramePr>
+              <a:graphicFrameLocks xmlns:a="http://schemas.openxmlformats.org/drawingml/2006/main" noChangeAspect="1"/>
+            </wp:cNvGraphicFramePr>
+            <a:graphic xmlns:a="http://schemas.openxmlformats.org/drawingml/2006/main">
+              <a:graphicData uri="http://schemas.openxmlformats.org/drawingml/2006/picture">
+                <pic:pic xmlns:pic="http://schemas.openxmlformats.org/drawingml/2006/picture">
+                  <pic:nvPicPr>
+                    <pic:cNvPr id="14" name="Dang nhap.png"/>
+                    <pic:cNvPicPr/>
+                  </pic:nvPicPr>
+                  <pic:blipFill>
+                    <a:blip r:embed="rId21">
+                      <a:extLst>
+                        <a:ext uri="{28A0092B-C50C-407E-A947-70E740481C1C}">
+                          <a14:useLocalDpi xmlns:a14="http://schemas.microsoft.com/office/drawing/2010/main" val="0"/>
+                        </a:ext>
+                      </a:extLst>
+                    </a:blip>
+                    <a:stretch>
+                      <a:fillRect/>
+                    </a:stretch>
+                  </pic:blipFill>
+                  <pic:spPr>
+                    <a:xfrm>
+                      <a:off x="0" y="0"/>
+                      <a:ext cx="2940721" cy="5091556"/>
+                    </a:xfrm>
+                    <a:prstGeom prst="rect">
+                      <a:avLst/>
+                    </a:prstGeom>
+                  </pic:spPr>
+                </pic:pic>
+              </a:graphicData>
+            </a:graphic>
+          </wp:inline>
+        </w:drawing>
+      </w:r>
+    </w:p>
+    <w:p>
+      <w:pPr>
+        <w:spacing w:before="0" w:after="0" w:line="240" w:lineRule="auto"/>
+        <w:jc w:val="left"/>
+        <w:rPr>
+          <w:rFonts w:ascii="Times New Roman" w:eastAsia="Times New Roman" w:hAnsi="Times New Roman" w:cs="Times New Roman"/>
+        </w:rPr>
+      </w:pPr>
+    </w:p>
+    <w:p>
+      <w:pPr>
+        <w:pStyle w:val="ListParagraph"/>
+        <w:spacing w:line="240" w:lineRule="auto"/>
+        <w:ind w:left="450"/>
+        <w:rPr>
+          <w:rFonts w:ascii="Times New Roman" w:eastAsia="Times New Roman" w:hAnsi="Times New Roman" w:cs="Times New Roman"/>
+        </w:rPr>
+      </w:pPr>
+      <w:r>
+        <w:rPr>
+          <w:rFonts w:eastAsia="Times New Roman" w:cs="Times New Roman"/>
+          <w:b/>
+          <w:bCs/>
+          <w:color w:val="000000"/>
+          <w:sz w:val="28"/>
+          <w:szCs w:val="28"/>
+        </w:rPr>
+        <w:t>2.</w:t>
+      </w:r>
+      <w:r>
+        <w:rPr>
+          <w:rFonts w:eastAsia="Times New Roman" w:cs="Times New Roman"/>
+          <w:color w:val="000000"/>
+        </w:rPr>
+        <w:t xml:space="preserve"> </w:t>
+      </w:r>
+      <w:r>
+        <w:rPr>
+          <w:rFonts w:eastAsia="Times New Roman" w:cs="Times New Roman"/>
+          <w:b/>
+          <w:bCs/>
+          <w:color w:val="000000"/>
+          <w:sz w:val="28"/>
+          <w:szCs w:val="28"/>
+        </w:rPr>
+        <w:t>Màn hình đăng kí</w:t>
+      </w:r>
+    </w:p>
+    <w:p>
+      <w:pPr>
+        <w:pStyle w:val="ListParagraph"/>
+        <w:spacing w:before="0" w:after="0" w:line="240" w:lineRule="auto"/>
+        <w:ind w:left="450"/>
+        <w:jc w:val="left"/>
+        <w:rPr>
+          <w:rFonts w:ascii="Times New Roman" w:eastAsia="Times New Roman" w:hAnsi="Times New Roman" w:cs="Times New Roman"/>
+        </w:rPr>
+      </w:pPr>
+    </w:p>
+    <w:p>
+      <w:pPr>
+        <w:spacing w:before="0" w:after="0" w:line="240" w:lineRule="auto"/>
+        <w:jc w:val="left"/>
+        <w:rPr>
+          <w:rFonts w:ascii="Times New Roman" w:eastAsia="Times New Roman" w:hAnsi="Times New Roman" w:cs="Times New Roman"/>
+        </w:rPr>
+      </w:pPr>
+      <w:bookmarkStart w:id="7" w:name="_GoBack"/>
+      <w:bookmarkEnd w:id="7"/>
+    </w:p>
+    <w:p>
+      <w:pPr>
+        <w:spacing w:before="0" w:after="0" w:line="240" w:lineRule="auto"/>
+        <w:jc w:val="left"/>
+        <w:rPr>
+          <w:rFonts w:ascii="Times New Roman" w:eastAsia="Times New Roman" w:hAnsi="Times New Roman" w:cs="Times New Roman"/>
+        </w:rPr>
+      </w:pPr>
+    </w:p>
+    <w:p>
+      <w:pPr>
+        <w:spacing w:line="240" w:lineRule="auto"/>
+        <w:ind w:left="450"/>
+        <w:rPr>
+          <w:rFonts w:ascii="Times New Roman" w:eastAsia="Times New Roman" w:hAnsi="Times New Roman" w:cs="Times New Roman"/>
+        </w:rPr>
+      </w:pPr>
+      <w:r>
+        <w:rPr>
+          <w:rFonts w:eastAsia="Times New Roman" w:cs="Times New Roman"/>
+          <w:b/>
+          <w:bCs/>
+          <w:color w:val="000000"/>
+          <w:sz w:val="28"/>
+          <w:szCs w:val="28"/>
+        </w:rPr>
+        <w:t>3. Màn hình chỉnh sửa thông tin phòn</w:t>
+      </w:r>
+      <w:r>
+        <w:rPr>
+          <w:rFonts w:eastAsia="Times New Roman" w:cs="Times New Roman"/>
+          <w:b/>
+          <w:bCs/>
+          <w:color w:val="000000"/>
+          <w:sz w:val="28"/>
+          <w:szCs w:val="28"/>
+        </w:rPr>
+        <w:t>g</w:t>
+      </w:r>
+    </w:p>
+    <w:p>
+      <w:pPr>
         <w:rPr>
           <w:rFonts w:cs="Segoe UI"/>
           <w:i/>
           <w:color w:val="7030A0"/>
         </w:rPr>
       </w:pPr>
-      <w:r>
-        <w:rPr>
-          <w:rFonts w:cs="Segoe UI"/>
-          <w:i/>
-          <w:color w:val="7030A0"/>
-        </w:rPr>
-        <w:t>Nhóm sinh viên trình bày hình vẽ prototype, wireframe của phần mềm ở mục này, có thể sử dụng các công cụ Pencil, Axure RP, Balsamiq Mockups, … để thực hiện.</w:t>
-      </w:r>
     </w:p>
     <w:p>
       <w:pPr>
@@ -12912,15 +13114,12 @@
         </w:rPr>
       </w:pPr>
     </w:p>
-    <w:p>
-      <w:bookmarkStart w:id="7" w:name="_GoBack"/>
-      <w:bookmarkEnd w:id="7"/>
-    </w:p>
+    <w:p/>
     <w:sectPr>
-      <w:headerReference w:type="default" r:id="rId21"/>
-      <w:footerReference w:type="default" r:id="rId22"/>
-      <w:headerReference w:type="first" r:id="rId23"/>
-      <w:footerReference w:type="first" r:id="rId24"/>
+      <w:headerReference w:type="default" r:id="rId22"/>
+      <w:footerReference w:type="default" r:id="rId23"/>
+      <w:headerReference w:type="first" r:id="rId24"/>
+      <w:footerReference w:type="first" r:id="rId25"/>
       <w:pgSz w:w="12240" w:h="15840"/>
       <w:pgMar w:top="1440" w:right="1440" w:bottom="1440" w:left="1440" w:header="720" w:footer="720" w:gutter="0"/>
       <w:pgNumType w:start="1"/>
@@ -15405,27 +15604,9 @@
   </w:num>
   <w:num w:numId="4">
     <w:abstractNumId w:val="7"/>
-    <w:lvlOverride w:ilvl="0"/>
-    <w:lvlOverride w:ilvl="1"/>
-    <w:lvlOverride w:ilvl="2"/>
-    <w:lvlOverride w:ilvl="3"/>
-    <w:lvlOverride w:ilvl="4"/>
-    <w:lvlOverride w:ilvl="5"/>
-    <w:lvlOverride w:ilvl="6"/>
-    <w:lvlOverride w:ilvl="7"/>
-    <w:lvlOverride w:ilvl="8"/>
   </w:num>
   <w:num w:numId="5">
     <w:abstractNumId w:val="4"/>
-    <w:lvlOverride w:ilvl="0"/>
-    <w:lvlOverride w:ilvl="1"/>
-    <w:lvlOverride w:ilvl="2"/>
-    <w:lvlOverride w:ilvl="3"/>
-    <w:lvlOverride w:ilvl="4"/>
-    <w:lvlOverride w:ilvl="5"/>
-    <w:lvlOverride w:ilvl="6"/>
-    <w:lvlOverride w:ilvl="7"/>
-    <w:lvlOverride w:ilvl="8"/>
   </w:num>
   <w:num w:numId="6">
     <w:abstractNumId w:val="13"/>
@@ -15519,15 +15700,6 @@
   </w:num>
   <w:num w:numId="9">
     <w:abstractNumId w:val="9"/>
-    <w:lvlOverride w:ilvl="0"/>
-    <w:lvlOverride w:ilvl="1"/>
-    <w:lvlOverride w:ilvl="2"/>
-    <w:lvlOverride w:ilvl="3"/>
-    <w:lvlOverride w:ilvl="4"/>
-    <w:lvlOverride w:ilvl="5"/>
-    <w:lvlOverride w:ilvl="6"/>
-    <w:lvlOverride w:ilvl="7"/>
-    <w:lvlOverride w:ilvl="8"/>
   </w:num>
   <w:num w:numId="10">
     <w:abstractNumId w:val="12"/>
@@ -16050,14 +16222,14 @@
     <w:lsdException w:name="Hashtag" w:semiHidden="1" w:unhideWhenUsed="1"/>
     <w:lsdException w:name="Unresolved Mention" w:semiHidden="1" w:unhideWhenUsed="1"/>
   </w:latentStyles>
-  <w:style w:type="paragraph" w:default="1" w:styleId="Binhthng">
+  <w:style w:type="paragraph" w:default="1" w:styleId="Normal">
     <w:name w:val="Normal"/>
     <w:qFormat/>
   </w:style>
-  <w:style w:type="paragraph" w:styleId="u1">
+  <w:style w:type="paragraph" w:styleId="Heading1">
     <w:name w:val="heading 1"/>
-    <w:basedOn w:val="Binhthng"/>
-    <w:next w:val="Binhthng"/>
+    <w:basedOn w:val="Normal"/>
+    <w:next w:val="Normal"/>
     <w:uiPriority w:val="9"/>
     <w:qFormat/>
     <w:pPr>
@@ -16073,10 +16245,10 @@
       <w:szCs w:val="44"/>
     </w:rPr>
   </w:style>
-  <w:style w:type="paragraph" w:styleId="u2">
+  <w:style w:type="paragraph" w:styleId="Heading2">
     <w:name w:val="heading 2"/>
-    <w:basedOn w:val="Binhthng"/>
-    <w:next w:val="Binhthng"/>
+    <w:basedOn w:val="Normal"/>
+    <w:next w:val="Normal"/>
     <w:uiPriority w:val="9"/>
     <w:unhideWhenUsed/>
     <w:qFormat/>
@@ -16092,10 +16264,10 @@
       <w:szCs w:val="40"/>
     </w:rPr>
   </w:style>
-  <w:style w:type="paragraph" w:styleId="u3">
+  <w:style w:type="paragraph" w:styleId="Heading3">
     <w:name w:val="heading 3"/>
-    <w:basedOn w:val="Binhthng"/>
-    <w:next w:val="Binhthng"/>
+    <w:basedOn w:val="Normal"/>
+    <w:next w:val="Normal"/>
     <w:uiPriority w:val="9"/>
     <w:unhideWhenUsed/>
     <w:qFormat/>
@@ -16108,10 +16280,10 @@
       <w:b/>
     </w:rPr>
   </w:style>
-  <w:style w:type="paragraph" w:styleId="u4">
+  <w:style w:type="paragraph" w:styleId="Heading4">
     <w:name w:val="heading 4"/>
-    <w:basedOn w:val="Binhthng"/>
-    <w:next w:val="Binhthng"/>
+    <w:basedOn w:val="Normal"/>
+    <w:next w:val="Normal"/>
     <w:uiPriority w:val="9"/>
     <w:unhideWhenUsed/>
     <w:qFormat/>
@@ -16128,10 +16300,10 @@
       <w:color w:val="4F81BD"/>
     </w:rPr>
   </w:style>
-  <w:style w:type="paragraph" w:styleId="u5">
+  <w:style w:type="paragraph" w:styleId="Heading5">
     <w:name w:val="heading 5"/>
-    <w:basedOn w:val="Binhthng"/>
-    <w:next w:val="Binhthng"/>
+    <w:basedOn w:val="Normal"/>
+    <w:next w:val="Normal"/>
     <w:uiPriority w:val="9"/>
     <w:semiHidden/>
     <w:unhideWhenUsed/>
@@ -16148,10 +16320,10 @@
       <w:szCs w:val="22"/>
     </w:rPr>
   </w:style>
-  <w:style w:type="paragraph" w:styleId="u6">
+  <w:style w:type="paragraph" w:styleId="Heading6">
     <w:name w:val="heading 6"/>
-    <w:basedOn w:val="Binhthng"/>
-    <w:next w:val="Binhthng"/>
+    <w:basedOn w:val="Normal"/>
+    <w:next w:val="Normal"/>
     <w:uiPriority w:val="9"/>
     <w:semiHidden/>
     <w:unhideWhenUsed/>
@@ -16168,13 +16340,13 @@
       <w:szCs w:val="20"/>
     </w:rPr>
   </w:style>
-  <w:style w:type="character" w:default="1" w:styleId="Phngmcinhcuaoanvn">
+  <w:style w:type="character" w:default="1" w:styleId="DefaultParagraphFont">
     <w:name w:val="Default Paragraph Font"/>
     <w:uiPriority w:val="1"/>
     <w:semiHidden/>
     <w:unhideWhenUsed/>
   </w:style>
-  <w:style w:type="table" w:default="1" w:styleId="BangThngthng">
+  <w:style w:type="table" w:default="1" w:styleId="TableNormal">
     <w:name w:val="Normal Table"/>
     <w:uiPriority w:val="99"/>
     <w:semiHidden/>
@@ -16189,16 +16361,16 @@
       </w:tblCellMar>
     </w:tblPr>
   </w:style>
-  <w:style w:type="numbering" w:default="1" w:styleId="Khngco">
+  <w:style w:type="numbering" w:default="1" w:styleId="NoList">
     <w:name w:val="No List"/>
     <w:uiPriority w:val="99"/>
     <w:semiHidden/>
     <w:unhideWhenUsed/>
   </w:style>
-  <w:style w:type="paragraph" w:styleId="Tiu">
+  <w:style w:type="paragraph" w:styleId="Title">
     <w:name w:val="Title"/>
-    <w:basedOn w:val="Binhthng"/>
-    <w:next w:val="Binhthng"/>
+    <w:basedOn w:val="Normal"/>
+    <w:next w:val="Normal"/>
     <w:uiPriority w:val="10"/>
     <w:qFormat/>
     <w:pPr>
@@ -16212,10 +16384,10 @@
       <w:szCs w:val="72"/>
     </w:rPr>
   </w:style>
-  <w:style w:type="paragraph" w:styleId="Tiuphu">
+  <w:style w:type="paragraph" w:styleId="Subtitle">
     <w:name w:val="Subtitle"/>
-    <w:basedOn w:val="Binhthng"/>
-    <w:next w:val="Binhthng"/>
+    <w:basedOn w:val="Normal"/>
+    <w:next w:val="Normal"/>
     <w:uiPriority w:val="11"/>
     <w:qFormat/>
     <w:pPr>
@@ -16232,7 +16404,7 @@
     </w:rPr>
   </w:style>
   <w:style w:type="table" w:customStyle="1" w:styleId="a">
-    <w:basedOn w:val="BangThngthng"/>
+    <w:basedOn w:val="TableNormal"/>
     <w:tblPr>
       <w:tblStyleRowBandSize w:val="1"/>
       <w:tblStyleColBandSize w:val="1"/>
@@ -16242,9 +16414,9 @@
       </w:tblCellMar>
     </w:tblPr>
   </w:style>
-  <w:style w:type="character" w:styleId="Siuktni">
+  <w:style w:type="character" w:styleId="Hyperlink">
     <w:name w:val="Hyperlink"/>
-    <w:basedOn w:val="Phngmcinhcuaoanvn"/>
+    <w:basedOn w:val="DefaultParagraphFont"/>
     <w:uiPriority w:val="99"/>
     <w:semiHidden/>
     <w:unhideWhenUsed/>
@@ -16254,9 +16426,9 @@
       <w:u w:val="single"/>
     </w:rPr>
   </w:style>
-  <w:style w:type="paragraph" w:styleId="ThngthngWeb">
+  <w:style w:type="paragraph" w:styleId="NormalWeb">
     <w:name w:val="Normal (Web)"/>
-    <w:basedOn w:val="Binhthng"/>
+    <w:basedOn w:val="Normal"/>
     <w:uiPriority w:val="99"/>
     <w:semiHidden/>
     <w:unhideWhenUsed/>
@@ -16269,10 +16441,10 @@
       <w:rFonts w:ascii="Times New Roman" w:eastAsia="Times New Roman" w:hAnsi="Times New Roman" w:cs="Times New Roman"/>
     </w:rPr>
   </w:style>
-  <w:style w:type="paragraph" w:styleId="Mucluc1">
+  <w:style w:type="paragraph" w:styleId="TOC1">
     <w:name w:val="toc 1"/>
-    <w:basedOn w:val="Binhthng"/>
-    <w:next w:val="Binhthng"/>
+    <w:basedOn w:val="Normal"/>
+    <w:next w:val="Normal"/>
     <w:autoRedefine/>
     <w:uiPriority w:val="39"/>
     <w:semiHidden/>
@@ -16290,9 +16462,9 @@
       <w:szCs w:val="22"/>
     </w:rPr>
   </w:style>
-  <w:style w:type="paragraph" w:styleId="oancuaDanhsach">
+  <w:style w:type="paragraph" w:styleId="ListParagraph">
     <w:name w:val="List Paragraph"/>
-    <w:basedOn w:val="Binhthng"/>
+    <w:basedOn w:val="Normal"/>
     <w:uiPriority w:val="34"/>
     <w:qFormat/>
     <w:rsid w:val="002950BD"/>
@@ -16305,10 +16477,10 @@
       <w:szCs w:val="22"/>
     </w:rPr>
   </w:style>
-  <w:style w:type="paragraph" w:styleId="uMucluc">
+  <w:style w:type="paragraph" w:styleId="TOCHeading">
     <w:name w:val="TOC Heading"/>
-    <w:basedOn w:val="u1"/>
-    <w:next w:val="Binhthng"/>
+    <w:basedOn w:val="Heading1"/>
+    <w:next w:val="Normal"/>
     <w:uiPriority w:val="39"/>
     <w:semiHidden/>
     <w:unhideWhenUsed/>

</xml_diff>

<commit_message>
Update prototype màn hình đăng kí
</commit_message>
<xml_diff>
--- a/02_Analysis/Template#1-PhanTich.docx
+++ b/02_Analysis/Template#1-PhanTich.docx
@@ -12996,6 +12996,57 @@
           <w:rFonts w:ascii="Times New Roman" w:eastAsia="Times New Roman" w:hAnsi="Times New Roman" w:cs="Times New Roman"/>
         </w:rPr>
       </w:pPr>
+      <w:r>
+        <w:rPr>
+          <w:rFonts w:ascii="Times New Roman" w:eastAsia="Times New Roman" w:hAnsi="Times New Roman" w:cs="Times New Roman"/>
+        </w:rPr>
+        <w:br/>
+      </w:r>
+    </w:p>
+    <w:p>
+      <w:pPr>
+        <w:spacing w:before="0" w:after="0" w:line="240" w:lineRule="auto"/>
+        <w:jc w:val="left"/>
+        <w:rPr>
+          <w:rFonts w:ascii="Times New Roman" w:eastAsia="Times New Roman" w:hAnsi="Times New Roman" w:cs="Times New Roman"/>
+        </w:rPr>
+      </w:pPr>
+    </w:p>
+    <w:p>
+      <w:pPr>
+        <w:spacing w:before="0" w:after="0" w:line="240" w:lineRule="auto"/>
+        <w:jc w:val="left"/>
+        <w:rPr>
+          <w:rFonts w:ascii="Times New Roman" w:eastAsia="Times New Roman" w:hAnsi="Times New Roman" w:cs="Times New Roman"/>
+        </w:rPr>
+      </w:pPr>
+    </w:p>
+    <w:p>
+      <w:pPr>
+        <w:spacing w:before="0" w:after="0" w:line="240" w:lineRule="auto"/>
+        <w:jc w:val="left"/>
+        <w:rPr>
+          <w:rFonts w:ascii="Times New Roman" w:eastAsia="Times New Roman" w:hAnsi="Times New Roman" w:cs="Times New Roman"/>
+        </w:rPr>
+      </w:pPr>
+    </w:p>
+    <w:p>
+      <w:pPr>
+        <w:spacing w:before="0" w:after="0" w:line="240" w:lineRule="auto"/>
+        <w:jc w:val="left"/>
+        <w:rPr>
+          <w:rFonts w:ascii="Times New Roman" w:eastAsia="Times New Roman" w:hAnsi="Times New Roman" w:cs="Times New Roman"/>
+        </w:rPr>
+      </w:pPr>
+    </w:p>
+    <w:p>
+      <w:pPr>
+        <w:spacing w:before="0" w:after="0" w:line="240" w:lineRule="auto"/>
+        <w:jc w:val="left"/>
+        <w:rPr>
+          <w:rFonts w:ascii="Times New Roman" w:eastAsia="Times New Roman" w:hAnsi="Times New Roman" w:cs="Times New Roman"/>
+        </w:rPr>
+      </w:pPr>
     </w:p>
     <w:p>
       <w:pPr>
@@ -13015,6 +13066,7 @@
           <w:sz w:val="28"/>
           <w:szCs w:val="28"/>
         </w:rPr>
+        <w:lastRenderedPageBreak/>
         <w:t>2.</w:t>
       </w:r>
       <w:r>
@@ -13055,8 +13107,53 @@
           <w:rFonts w:ascii="Times New Roman" w:eastAsia="Times New Roman" w:hAnsi="Times New Roman" w:cs="Times New Roman"/>
         </w:rPr>
       </w:pPr>
-      <w:bookmarkStart w:id="7" w:name="_GoBack"/>
-      <w:bookmarkEnd w:id="7"/>
+      <w:r>
+        <w:rPr>
+          <w:rFonts w:ascii="Times New Roman" w:eastAsia="Times New Roman" w:hAnsi="Times New Roman" w:cs="Times New Roman"/>
+          <w:noProof/>
+        </w:rPr>
+        <w:drawing>
+          <wp:inline distT="0" distB="0" distL="0" distR="0" wp14:anchorId="11810618" wp14:editId="46870B1E">
+            <wp:extent cx="3578860" cy="5584723"/>
+            <wp:effectExtent l="0" t="0" r="2540" b="3810"/>
+            <wp:docPr id="16" name="Picture 16"/>
+            <wp:cNvGraphicFramePr>
+              <a:graphicFrameLocks xmlns:a="http://schemas.openxmlformats.org/drawingml/2006/main" noChangeAspect="1"/>
+            </wp:cNvGraphicFramePr>
+            <a:graphic xmlns:a="http://schemas.openxmlformats.org/drawingml/2006/main">
+              <a:graphicData uri="http://schemas.openxmlformats.org/drawingml/2006/picture">
+                <pic:pic xmlns:pic="http://schemas.openxmlformats.org/drawingml/2006/picture">
+                  <pic:nvPicPr>
+                    <pic:cNvPr id="16" name="Dang ki.png"/>
+                    <pic:cNvPicPr/>
+                  </pic:nvPicPr>
+                  <pic:blipFill>
+                    <a:blip r:embed="rId22">
+                      <a:extLst>
+                        <a:ext uri="{28A0092B-C50C-407E-A947-70E740481C1C}">
+                          <a14:useLocalDpi xmlns:a14="http://schemas.microsoft.com/office/drawing/2010/main" val="0"/>
+                        </a:ext>
+                      </a:extLst>
+                    </a:blip>
+                    <a:stretch>
+                      <a:fillRect/>
+                    </a:stretch>
+                  </pic:blipFill>
+                  <pic:spPr>
+                    <a:xfrm>
+                      <a:off x="0" y="0"/>
+                      <a:ext cx="3678639" cy="5740426"/>
+                    </a:xfrm>
+                    <a:prstGeom prst="rect">
+                      <a:avLst/>
+                    </a:prstGeom>
+                  </pic:spPr>
+                </pic:pic>
+              </a:graphicData>
+            </a:graphic>
+          </wp:inline>
+        </w:drawing>
+      </w:r>
     </w:p>
     <w:p>
       <w:pPr>
@@ -13071,11 +13168,6 @@
       <w:pPr>
         <w:spacing w:line="240" w:lineRule="auto"/>
         <w:ind w:left="450"/>
-        <w:rPr>
-          <w:rFonts w:ascii="Times New Roman" w:eastAsia="Times New Roman" w:hAnsi="Times New Roman" w:cs="Times New Roman"/>
-        </w:rPr>
-      </w:pPr>
-      <w:r>
         <w:rPr>
           <w:rFonts w:eastAsia="Times New Roman" w:cs="Times New Roman"/>
           <w:b/>
@@ -13084,9 +13176,12 @@
           <w:sz w:val="28"/>
           <w:szCs w:val="28"/>
         </w:rPr>
-        <w:t>3. Màn hình chỉnh sửa thông tin phòn</w:t>
-      </w:r>
-      <w:r>
+      </w:pPr>
+    </w:p>
+    <w:p>
+      <w:pPr>
+        <w:spacing w:line="240" w:lineRule="auto"/>
+        <w:ind w:left="450"/>
         <w:rPr>
           <w:rFonts w:eastAsia="Times New Roman" w:cs="Times New Roman"/>
           <w:b/>
@@ -13095,6 +13190,109 @@
           <w:sz w:val="28"/>
           <w:szCs w:val="28"/>
         </w:rPr>
+      </w:pPr>
+    </w:p>
+    <w:p>
+      <w:pPr>
+        <w:spacing w:line="240" w:lineRule="auto"/>
+        <w:ind w:left="450"/>
+        <w:rPr>
+          <w:rFonts w:eastAsia="Times New Roman" w:cs="Times New Roman"/>
+          <w:b/>
+          <w:bCs/>
+          <w:color w:val="000000"/>
+          <w:sz w:val="28"/>
+          <w:szCs w:val="28"/>
+        </w:rPr>
+      </w:pPr>
+    </w:p>
+    <w:p>
+      <w:pPr>
+        <w:spacing w:line="240" w:lineRule="auto"/>
+        <w:ind w:left="450"/>
+        <w:rPr>
+          <w:rFonts w:eastAsia="Times New Roman" w:cs="Times New Roman"/>
+          <w:b/>
+          <w:bCs/>
+          <w:color w:val="000000"/>
+          <w:sz w:val="28"/>
+          <w:szCs w:val="28"/>
+        </w:rPr>
+      </w:pPr>
+    </w:p>
+    <w:p>
+      <w:pPr>
+        <w:spacing w:line="240" w:lineRule="auto"/>
+        <w:ind w:left="450"/>
+        <w:rPr>
+          <w:rFonts w:eastAsia="Times New Roman" w:cs="Times New Roman"/>
+          <w:b/>
+          <w:bCs/>
+          <w:color w:val="000000"/>
+          <w:sz w:val="28"/>
+          <w:szCs w:val="28"/>
+        </w:rPr>
+      </w:pPr>
+    </w:p>
+    <w:p>
+      <w:pPr>
+        <w:spacing w:line="240" w:lineRule="auto"/>
+        <w:ind w:left="450"/>
+        <w:rPr>
+          <w:rFonts w:eastAsia="Times New Roman" w:cs="Times New Roman"/>
+          <w:b/>
+          <w:bCs/>
+          <w:color w:val="000000"/>
+          <w:sz w:val="28"/>
+          <w:szCs w:val="28"/>
+        </w:rPr>
+      </w:pPr>
+    </w:p>
+    <w:p>
+      <w:pPr>
+        <w:spacing w:line="240" w:lineRule="auto"/>
+        <w:ind w:left="450"/>
+        <w:rPr>
+          <w:rFonts w:eastAsia="Times New Roman" w:cs="Times New Roman"/>
+          <w:b/>
+          <w:bCs/>
+          <w:color w:val="000000"/>
+          <w:sz w:val="28"/>
+          <w:szCs w:val="28"/>
+        </w:rPr>
+      </w:pPr>
+      <w:bookmarkStart w:id="7" w:name="_GoBack"/>
+      <w:bookmarkEnd w:id="7"/>
+    </w:p>
+    <w:p>
+      <w:pPr>
+        <w:spacing w:line="240" w:lineRule="auto"/>
+        <w:ind w:left="450"/>
+        <w:rPr>
+          <w:rFonts w:ascii="Times New Roman" w:eastAsia="Times New Roman" w:hAnsi="Times New Roman" w:cs="Times New Roman"/>
+        </w:rPr>
+      </w:pPr>
+      <w:r>
+        <w:rPr>
+          <w:rFonts w:eastAsia="Times New Roman" w:cs="Times New Roman"/>
+          <w:b/>
+          <w:bCs/>
+          <w:color w:val="000000"/>
+          <w:sz w:val="28"/>
+          <w:szCs w:val="28"/>
+        </w:rPr>
+        <w:lastRenderedPageBreak/>
+        <w:t>3. Màn hình chỉnh sửa thông tin phòn</w:t>
+      </w:r>
+      <w:r>
+        <w:rPr>
+          <w:rFonts w:eastAsia="Times New Roman" w:cs="Times New Roman"/>
+          <w:b/>
+          <w:bCs/>
+          <w:color w:val="000000"/>
+          <w:sz w:val="28"/>
+          <w:szCs w:val="28"/>
+        </w:rPr>
         <w:t>g</w:t>
       </w:r>
     </w:p>
@@ -13116,10 +13314,10 @@
     </w:p>
     <w:p/>
     <w:sectPr>
-      <w:headerReference w:type="default" r:id="rId22"/>
-      <w:footerReference w:type="default" r:id="rId23"/>
-      <w:headerReference w:type="first" r:id="rId24"/>
-      <w:footerReference w:type="first" r:id="rId25"/>
+      <w:headerReference w:type="default" r:id="rId23"/>
+      <w:footerReference w:type="default" r:id="rId24"/>
+      <w:headerReference w:type="first" r:id="rId25"/>
+      <w:footerReference w:type="first" r:id="rId26"/>
       <w:pgSz w:w="12240" w:h="15840"/>
       <w:pgMar w:top="1440" w:right="1440" w:bottom="1440" w:left="1440" w:header="720" w:footer="720" w:gutter="0"/>
       <w:pgNumType w:start="1"/>

</xml_diff>

<commit_message>
Update màn hình chỉnh sửa thông tin phòng
</commit_message>
<xml_diff>
--- a/02_Analysis/Template#1-PhanTich.docx
+++ b/02_Analysis/Template#1-PhanTich.docx
@@ -13261,18 +13261,11 @@
           <w:szCs w:val="28"/>
         </w:rPr>
       </w:pPr>
-      <w:bookmarkStart w:id="7" w:name="_GoBack"/>
-      <w:bookmarkEnd w:id="7"/>
     </w:p>
     <w:p>
       <w:pPr>
         <w:spacing w:line="240" w:lineRule="auto"/>
-        <w:ind w:left="450"/>
-        <w:rPr>
-          <w:rFonts w:ascii="Times New Roman" w:eastAsia="Times New Roman" w:hAnsi="Times New Roman" w:cs="Times New Roman"/>
-        </w:rPr>
-      </w:pPr>
-      <w:r>
+        <w:ind w:left="360"/>
         <w:rPr>
           <w:rFonts w:eastAsia="Times New Roman" w:cs="Times New Roman"/>
           <w:b/>
@@ -13281,9 +13274,7 @@
           <w:sz w:val="28"/>
           <w:szCs w:val="28"/>
         </w:rPr>
-        <w:lastRenderedPageBreak/>
-        <w:t>3. Màn hình chỉnh sửa thông tin phòn</w:t>
-      </w:r>
+      </w:pPr>
       <w:r>
         <w:rPr>
           <w:rFonts w:eastAsia="Times New Roman" w:cs="Times New Roman"/>
@@ -13293,31 +13284,112 @@
           <w:sz w:val="28"/>
           <w:szCs w:val="28"/>
         </w:rPr>
-        <w:t>g</w:t>
+        <w:lastRenderedPageBreak/>
+        <w:t>3.</w:t>
+      </w:r>
+      <w:r>
+        <w:rPr>
+          <w:rFonts w:eastAsia="Times New Roman" w:cs="Times New Roman"/>
+          <w:b/>
+          <w:bCs/>
+          <w:color w:val="000000"/>
+          <w:sz w:val="28"/>
+          <w:szCs w:val="28"/>
+        </w:rPr>
+        <w:t xml:space="preserve"> </w:t>
+      </w:r>
+      <w:r>
+        <w:rPr>
+          <w:rFonts w:eastAsia="Times New Roman" w:cs="Times New Roman"/>
+          <w:b/>
+          <w:bCs/>
+          <w:color w:val="000000"/>
+          <w:sz w:val="28"/>
+          <w:szCs w:val="28"/>
+        </w:rPr>
+        <w:t>Màn hình chỉnh sửa thông tin phòng</w:t>
       </w:r>
     </w:p>
     <w:p>
       <w:pPr>
-        <w:rPr>
-          <w:rFonts w:cs="Segoe UI"/>
-          <w:i/>
-          <w:color w:val="7030A0"/>
-        </w:rPr>
-      </w:pPr>
+        <w:spacing w:line="240" w:lineRule="auto"/>
+        <w:ind w:left="360"/>
+        <w:rPr>
+          <w:rFonts w:ascii="Times New Roman" w:eastAsia="Times New Roman" w:hAnsi="Times New Roman" w:cs="Times New Roman"/>
+          <w:szCs w:val="22"/>
+        </w:rPr>
+      </w:pPr>
+      <w:bookmarkStart w:id="7" w:name="_GoBack"/>
+      <w:bookmarkEnd w:id="7"/>
     </w:p>
     <w:p>
       <w:pPr>
-        <w:rPr>
-          <w:rFonts w:cstheme="minorBidi"/>
-        </w:rPr>
-      </w:pPr>
+        <w:spacing w:line="240" w:lineRule="auto"/>
+        <w:rPr>
+          <w:rFonts w:ascii="Times New Roman" w:eastAsia="Times New Roman" w:hAnsi="Times New Roman" w:cs="Times New Roman"/>
+        </w:rPr>
+      </w:pPr>
+      <w:r>
+        <w:rPr>
+          <w:rFonts w:ascii="Times New Roman" w:eastAsia="Times New Roman" w:hAnsi="Times New Roman" w:cs="Times New Roman"/>
+          <w:noProof/>
+        </w:rPr>
+        <w:drawing>
+          <wp:inline distT="0" distB="0" distL="0" distR="0" wp14:anchorId="3D651DDA" wp14:editId="3B9DAFDF">
+            <wp:extent cx="3987800" cy="6883400"/>
+            <wp:effectExtent l="0" t="0" r="0" b="0"/>
+            <wp:docPr id="17" name="Picture 17"/>
+            <wp:cNvGraphicFramePr>
+              <a:graphicFrameLocks xmlns:a="http://schemas.openxmlformats.org/drawingml/2006/main" noChangeAspect="1"/>
+            </wp:cNvGraphicFramePr>
+            <a:graphic xmlns:a="http://schemas.openxmlformats.org/drawingml/2006/main">
+              <a:graphicData uri="http://schemas.openxmlformats.org/drawingml/2006/picture">
+                <pic:pic xmlns:pic="http://schemas.openxmlformats.org/drawingml/2006/picture">
+                  <pic:nvPicPr>
+                    <pic:cNvPr id="17" name="Chinh sua thong tin phong.png"/>
+                    <pic:cNvPicPr/>
+                  </pic:nvPicPr>
+                  <pic:blipFill>
+                    <a:blip r:embed="rId23">
+                      <a:extLst>
+                        <a:ext uri="{28A0092B-C50C-407E-A947-70E740481C1C}">
+                          <a14:useLocalDpi xmlns:a14="http://schemas.microsoft.com/office/drawing/2010/main" val="0"/>
+                        </a:ext>
+                      </a:extLst>
+                    </a:blip>
+                    <a:stretch>
+                      <a:fillRect/>
+                    </a:stretch>
+                  </pic:blipFill>
+                  <pic:spPr>
+                    <a:xfrm>
+                      <a:off x="0" y="0"/>
+                      <a:ext cx="3987800" cy="6883400"/>
+                    </a:xfrm>
+                    <a:prstGeom prst="rect">
+                      <a:avLst/>
+                    </a:prstGeom>
+                  </pic:spPr>
+                </pic:pic>
+              </a:graphicData>
+            </a:graphic>
+          </wp:inline>
+        </w:drawing>
+      </w:r>
     </w:p>
-    <w:p/>
+    <w:p>
+      <w:pPr>
+        <w:spacing w:line="240" w:lineRule="auto"/>
+        <w:rPr>
+          <w:rFonts w:ascii="Times New Roman" w:eastAsia="Times New Roman" w:hAnsi="Times New Roman" w:cs="Times New Roman"/>
+        </w:rPr>
+      </w:pPr>
+    </w:p>
     <w:sectPr>
-      <w:headerReference w:type="default" r:id="rId23"/>
-      <w:footerReference w:type="default" r:id="rId24"/>
-      <w:headerReference w:type="first" r:id="rId25"/>
-      <w:footerReference w:type="first" r:id="rId26"/>
+      <w:headerReference w:type="default" r:id="rId24"/>
+      <w:footerReference w:type="default" r:id="rId25"/>
+      <w:headerReference w:type="first" r:id="rId26"/>
+      <w:footerReference w:type="first" r:id="rId27"/>
       <w:pgSz w:w="12240" w:h="15840"/>
       <w:pgMar w:top="1440" w:right="1440" w:bottom="1440" w:left="1440" w:header="720" w:footer="720" w:gutter="0"/>
       <w:pgNumType w:start="1"/>

</xml_diff>